<commit_message>
foto y firma student 4
</commit_message>
<xml_diff>
--- a/reports/Group/Chartering Report.docx
+++ b/reports/Group/Chartering Report.docx
@@ -1,6 +1,6 @@
 
 <file path=word/document.xml><?xml version="1.0" encoding="utf-8"?>
-<w:document xmlns:wpc="http://schemas.microsoft.com/office/word/2010/wordprocessingCanvas" xmlns:cx="http://schemas.microsoft.com/office/drawing/2014/chartex" xmlns:cx1="http://schemas.microsoft.com/office/drawing/2015/9/8/chartex" xmlns:cx2="http://schemas.microsoft.com/office/drawing/2015/10/21/chartex" xmlns:cx3="http://schemas.microsoft.com/office/drawing/2016/5/9/chartex" xmlns:cx4="http://schemas.microsoft.com/office/drawing/2016/5/10/chartex" xmlns:cx5="http://schemas.microsoft.com/office/drawing/2016/5/11/chartex" xmlns:cx6="http://schemas.microsoft.com/office/drawing/2016/5/12/chartex" xmlns:cx7="http://schemas.microsoft.com/office/drawing/2016/5/13/chartex" xmlns:cx8="http://schemas.microsoft.com/office/drawing/2016/5/14/chartex" xmlns:mc="http://schemas.openxmlformats.org/markup-compatibility/2006" xmlns:aink="http://schemas.microsoft.com/office/drawing/2016/ink" xmlns:am3d="http://schemas.microsoft.com/office/drawing/2017/model3d" xmlns:o="urn:schemas-microsoft-com:office:office" xmlns:r="http://schemas.openxmlformats.org/officeDocument/2006/relationships" xmlns:m="http://schemas.openxmlformats.org/officeDocument/2006/math" xmlns:v="urn:schemas-microsoft-com:vml" xmlns:wp14="http://schemas.microsoft.com/office/word/2010/wordprocessingDrawing" xmlns:wp="http://schemas.openxmlformats.org/drawingml/2006/wordprocessingDrawing" xmlns:w10="urn:schemas-microsoft-com:office:word" xmlns:w="http://schemas.openxmlformats.org/wordprocessingml/2006/main" xmlns:w14="http://schemas.microsoft.com/office/word/2010/wordml" xmlns:w15="http://schemas.microsoft.com/office/word/2012/wordml" xmlns:w16cex="http://schemas.microsoft.com/office/word/2018/wordml/cex" xmlns:w16cid="http://schemas.microsoft.com/office/word/2016/wordml/cid" xmlns:w16="http://schemas.microsoft.com/office/word/2018/wordml" xmlns:w16sdtdh="http://schemas.microsoft.com/office/word/2020/wordml/sdtdatahash" xmlns:w16se="http://schemas.microsoft.com/office/word/2015/wordml/symex" xmlns:wpg="http://schemas.microsoft.com/office/word/2010/wordprocessingGroup" xmlns:wpi="http://schemas.microsoft.com/office/word/2010/wordprocessingInk" xmlns:wne="http://schemas.microsoft.com/office/word/2006/wordml" xmlns:wps="http://schemas.microsoft.com/office/word/2010/wordprocessingShape" mc:Ignorable="w14 w15 w16se w16cid w16 w16cex w16sdtdh wp14">
+<w:document xmlns:wpc="http://schemas.microsoft.com/office/word/2010/wordprocessingCanvas" xmlns:cx="http://schemas.microsoft.com/office/drawing/2014/chartex" xmlns:cx1="http://schemas.microsoft.com/office/drawing/2015/9/8/chartex" xmlns:cx2="http://schemas.microsoft.com/office/drawing/2015/10/21/chartex" xmlns:cx3="http://schemas.microsoft.com/office/drawing/2016/5/9/chartex" xmlns:cx4="http://schemas.microsoft.com/office/drawing/2016/5/10/chartex" xmlns:cx5="http://schemas.microsoft.com/office/drawing/2016/5/11/chartex" xmlns:cx6="http://schemas.microsoft.com/office/drawing/2016/5/12/chartex" xmlns:cx7="http://schemas.microsoft.com/office/drawing/2016/5/13/chartex" xmlns:cx8="http://schemas.microsoft.com/office/drawing/2016/5/14/chartex" xmlns:mc="http://schemas.openxmlformats.org/markup-compatibility/2006" xmlns:aink="http://schemas.microsoft.com/office/drawing/2016/ink" xmlns:am3d="http://schemas.microsoft.com/office/drawing/2017/model3d" xmlns:o="urn:schemas-microsoft-com:office:office" xmlns:oel="http://schemas.microsoft.com/office/2019/extlst" xmlns:r="http://schemas.openxmlformats.org/officeDocument/2006/relationships" xmlns:m="http://schemas.openxmlformats.org/officeDocument/2006/math" xmlns:v="urn:schemas-microsoft-com:vml" xmlns:wp14="http://schemas.microsoft.com/office/word/2010/wordprocessingDrawing" xmlns:wp="http://schemas.openxmlformats.org/drawingml/2006/wordprocessingDrawing" xmlns:w10="urn:schemas-microsoft-com:office:word" xmlns:w="http://schemas.openxmlformats.org/wordprocessingml/2006/main" xmlns:w14="http://schemas.microsoft.com/office/word/2010/wordml" xmlns:w15="http://schemas.microsoft.com/office/word/2012/wordml" xmlns:w16cex="http://schemas.microsoft.com/office/word/2018/wordml/cex" xmlns:w16cid="http://schemas.microsoft.com/office/word/2016/wordml/cid" xmlns:w16="http://schemas.microsoft.com/office/word/2018/wordml" xmlns:w16du="http://schemas.microsoft.com/office/word/2023/wordml/word16du" xmlns:w16sdtdh="http://schemas.microsoft.com/office/word/2020/wordml/sdtdatahash" xmlns:w16sdtfl="http://schemas.microsoft.com/office/word/2024/wordml/sdtformatlock" xmlns:w16se="http://schemas.microsoft.com/office/word/2015/wordml/symex" xmlns:wpg="http://schemas.microsoft.com/office/word/2010/wordprocessingGroup" xmlns:wpi="http://schemas.microsoft.com/office/word/2010/wordprocessingInk" xmlns:wne="http://schemas.microsoft.com/office/word/2006/wordml" xmlns:wps="http://schemas.microsoft.com/office/word/2010/wordprocessingShape" mc:Ignorable="w14 w15 w16se w16cid w16 w16cex w16sdtdh w16sdtfl w16du wp14">
   <w:body>
     <w:p>
       <w:pPr>
@@ -55,13 +55,7 @@
         <w:rPr>
           <w:color w:val="000000"/>
         </w:rPr>
-        <w:t>, and performance standards. Each section provides detailed information about o</w:t>
-      </w:r>
-      <w:r>
-        <w:rPr>
-          <w:color w:val="000000"/>
-        </w:rPr>
-        <w:t xml:space="preserve">ur recruitment process, member commitments, performance </w:t>
+        <w:t xml:space="preserve">, and performance standards. Each section provides detailed information about our recruitment process, member commitments, performance </w:t>
       </w:r>
       <w:r>
         <w:t>metrics</w:t>
@@ -147,13 +141,7 @@
         <w:rPr>
           <w:color w:val="000000"/>
         </w:rPr>
-        <w:t>The recruitment process for t</w:t>
-      </w:r>
-      <w:r>
-        <w:rPr>
-          <w:color w:val="000000"/>
-        </w:rPr>
-        <w:t xml:space="preserve">his group was conducted systematically to ensure a balanced and effective team. We aim to achieve a high score in this subject so we ensure that our members </w:t>
+        <w:t xml:space="preserve">The recruitment process for this group was conducted systematically to ensure a balanced and effective team. We aim to achieve a high score in this subject so we ensure that our members </w:t>
       </w:r>
       <w:r>
         <w:t>meet the</w:t>
@@ -162,19 +150,7 @@
         <w:rPr>
           <w:color w:val="000000"/>
         </w:rPr>
-        <w:t xml:space="preserve"> requirements and level expected for this. We had already formed a group of four people who</w:t>
-      </w:r>
-      <w:r>
-        <w:rPr>
-          <w:color w:val="000000"/>
-        </w:rPr>
-        <w:t xml:space="preserve"> had previously worked together but we needed one more member to form the five needed. The manager, Manuel Jesús, initiated the recruitment process through a post in the designated forum from USE’s e-learning platform, clearly outlining the objectives of t</w:t>
-      </w:r>
-      <w:r>
-        <w:rPr>
-          <w:color w:val="000000"/>
-        </w:rPr>
-        <w:t xml:space="preserve">he group, the required skill sets, and the expectations for potential members. </w:t>
+        <w:t xml:space="preserve"> requirements and level expected for this. We had already formed a group of four people who had previously worked together but we needed one more member to form the five needed. The manager, Manuel Jesús, initiated the recruitment process through a post in the designated forum from USE’s e-learning platform, clearly outlining the objectives of the group, the required skill sets, and the expectations for potential members. </w:t>
       </w:r>
     </w:p>
     <w:p>
@@ -210,13 +186,7 @@
         <w:rPr>
           <w:color w:val="000000"/>
         </w:rPr>
-        <w:t>We received several proposals to join the group, one of them came from the post uploaded on the platform and belonged to Nora Peñaloza. Each of the group’s applications were e</w:t>
-      </w:r>
-      <w:r>
-        <w:rPr>
-          <w:color w:val="000000"/>
-        </w:rPr>
-        <w:t xml:space="preserve">valuated based on their attitude towards the subject, what they expected to get out of it and how they adapted to the rest of the </w:t>
+        <w:t xml:space="preserve">We received several proposals to join the group, one of them came from the post uploaded on the platform and belonged to Nora Peñaloza. Each of the group’s applications were evaluated based on their attitude towards the subject, what they expected to get out of it and how they adapted to the rest of the </w:t>
       </w:r>
       <w:r>
         <w:t>team</w:t>
@@ -225,13 +195,7 @@
         <w:rPr>
           <w:color w:val="000000"/>
         </w:rPr>
-        <w:t>. The final selection was made with the aim of assembling a diverse group that could effectively contribute to the success</w:t>
-      </w:r>
-      <w:r>
-        <w:rPr>
-          <w:color w:val="000000"/>
-        </w:rPr>
-        <w:t xml:space="preserve"> of the project. Nora was selected as one of the people with the most potential to develop the work done in the subject and who fit our standards and requirements, so she was ideal for the position.</w:t>
+        <w:t>. The final selection was made with the aim of assembling a diverse group that could effectively contribute to the success of the project. Nora was selected as one of the people with the most potential to develop the work done in the subject and who fit our standards and requirements, so she was ideal for the position.</w:t>
       </w:r>
     </w:p>
     <w:p>
@@ -267,13 +231,7 @@
         <w:rPr>
           <w:color w:val="000000"/>
         </w:rPr>
-        <w:t>For full transparency, the recruitment thread can be acc</w:t>
-      </w:r>
-      <w:r>
-        <w:rPr>
-          <w:color w:val="000000"/>
-        </w:rPr>
-        <w:t>essed via the following link:</w:t>
+        <w:t>For full transparency, the recruitment thread can be accessed via the following link:</w:t>
       </w:r>
       <w:r>
         <w:rPr>
@@ -666,35 +624,82 @@
                 <w:color w:val="000000"/>
                 <w:sz w:val="22"/>
                 <w:szCs w:val="22"/>
+                <w:lang w:val="es-ES"/>
               </w:rPr>
             </w:pPr>
-            <w:r>
-              <w:rPr>
-                <w:b/>
-                <w:color w:val="000000"/>
-                <w:sz w:val="22"/>
-                <w:szCs w:val="22"/>
-              </w:rPr>
-              <w:t>Name:</w:t>
-            </w:r>
-            <w:r>
-              <w:rPr>
-                <w:b/>
-                <w:color w:val="000000"/>
-                <w:sz w:val="22"/>
-                <w:szCs w:val="22"/>
-              </w:rPr>
-              <w:tab/>
-            </w:r>
-            <w:r>
-              <w:rPr>
-                <w:color w:val="000000"/>
-                <w:sz w:val="22"/>
-                <w:szCs w:val="22"/>
-              </w:rPr>
-              <w:tab/>
-              <w:t xml:space="preserve"> Garcia de Tejada Delgado, Jose</w:t>
-            </w:r>
+            <w:proofErr w:type="spellStart"/>
+            <w:r>
+              <w:rPr>
+                <w:b/>
+                <w:color w:val="000000"/>
+                <w:sz w:val="22"/>
+                <w:szCs w:val="22"/>
+                <w:lang w:val="es-ES"/>
+              </w:rPr>
+              <w:t>Name</w:t>
+            </w:r>
+            <w:proofErr w:type="spellEnd"/>
+            <w:r>
+              <w:rPr>
+                <w:b/>
+                <w:color w:val="000000"/>
+                <w:sz w:val="22"/>
+                <w:szCs w:val="22"/>
+                <w:lang w:val="es-ES"/>
+              </w:rPr>
+              <w:t>:</w:t>
+            </w:r>
+            <w:r>
+              <w:rPr>
+                <w:b/>
+                <w:color w:val="000000"/>
+                <w:sz w:val="22"/>
+                <w:szCs w:val="22"/>
+                <w:lang w:val="es-ES"/>
+              </w:rPr>
+              <w:tab/>
+            </w:r>
+            <w:r>
+              <w:rPr>
+                <w:color w:val="000000"/>
+                <w:sz w:val="22"/>
+                <w:szCs w:val="22"/>
+                <w:lang w:val="es-ES"/>
+              </w:rPr>
+              <w:tab/>
+              <w:t xml:space="preserve"> </w:t>
+            </w:r>
+            <w:proofErr w:type="spellStart"/>
+            <w:r>
+              <w:rPr>
+                <w:color w:val="000000"/>
+                <w:sz w:val="22"/>
+                <w:szCs w:val="22"/>
+                <w:lang w:val="es-ES"/>
+              </w:rPr>
+              <w:t>Garcia</w:t>
+            </w:r>
+            <w:proofErr w:type="spellEnd"/>
+            <w:r>
+              <w:rPr>
+                <w:color w:val="000000"/>
+                <w:sz w:val="22"/>
+                <w:szCs w:val="22"/>
+                <w:lang w:val="es-ES"/>
+              </w:rPr>
+              <w:t xml:space="preserve"> de Tejada Delgado, </w:t>
+            </w:r>
+            <w:proofErr w:type="spellStart"/>
+            <w:r>
+              <w:rPr>
+                <w:color w:val="000000"/>
+                <w:sz w:val="22"/>
+                <w:szCs w:val="22"/>
+                <w:lang w:val="es-ES"/>
+              </w:rPr>
+              <w:t>Jose</w:t>
+            </w:r>
+            <w:proofErr w:type="spellEnd"/>
           </w:p>
         </w:tc>
         <w:tc>
@@ -758,6 +763,7 @@
             </w:r>
             <w:r>
               <w:rPr>
+                <w:noProof/>
                 <w:color w:val="000000"/>
                 <w:sz w:val="22"/>
                 <w:szCs w:val="22"/>
@@ -1168,6 +1174,61 @@
               <w:tab/>
               <w:t xml:space="preserve"> </w:t>
             </w:r>
+            <w:r>
+              <w:rPr>
+                <w:noProof/>
+                <w:sz w:val="52"/>
+                <w:szCs w:val="52"/>
+              </w:rPr>
+              <w:drawing>
+                <wp:inline distT="0" distB="0" distL="0" distR="0" wp14:anchorId="3047A8F5" wp14:editId="6E070F0F">
+                  <wp:extent cx="828675" cy="1232051"/>
+                  <wp:effectExtent l="0" t="0" r="0" b="6350"/>
+                  <wp:docPr id="123902562" name="Imagen 1"/>
+                  <wp:cNvGraphicFramePr>
+                    <a:graphicFrameLocks xmlns:a="http://schemas.openxmlformats.org/drawingml/2006/main" noChangeAspect="1"/>
+                  </wp:cNvGraphicFramePr>
+                  <a:graphic xmlns:a="http://schemas.openxmlformats.org/drawingml/2006/main">
+                    <a:graphicData uri="http://schemas.openxmlformats.org/drawingml/2006/picture">
+                      <pic:pic xmlns:pic="http://schemas.openxmlformats.org/drawingml/2006/picture">
+                        <pic:nvPicPr>
+                          <pic:cNvPr id="0" name="Picture 1"/>
+                          <pic:cNvPicPr>
+                            <a:picLocks noChangeAspect="1" noChangeArrowheads="1"/>
+                          </pic:cNvPicPr>
+                        </pic:nvPicPr>
+                        <pic:blipFill>
+                          <a:blip r:embed="rId10" cstate="print">
+                            <a:extLst>
+                              <a:ext uri="{28A0092B-C50C-407E-A947-70E740481C1C}">
+                                <a14:useLocalDpi xmlns:a14="http://schemas.microsoft.com/office/drawing/2010/main" val="0"/>
+                              </a:ext>
+                            </a:extLst>
+                          </a:blip>
+                          <a:srcRect/>
+                          <a:stretch>
+                            <a:fillRect/>
+                          </a:stretch>
+                        </pic:blipFill>
+                        <pic:spPr bwMode="auto">
+                          <a:xfrm flipH="1">
+                            <a:off x="0" y="0"/>
+                            <a:ext cx="845032" cy="1256370"/>
+                          </a:xfrm>
+                          <a:prstGeom prst="rect">
+                            <a:avLst/>
+                          </a:prstGeom>
+                          <a:noFill/>
+                          <a:ln>
+                            <a:noFill/>
+                          </a:ln>
+                        </pic:spPr>
+                      </pic:pic>
+                    </a:graphicData>
+                  </a:graphic>
+                </wp:inline>
+              </w:drawing>
+            </w:r>
           </w:p>
           <w:p>
             <w:pPr>
@@ -1571,19 +1632,7 @@
         <w:rPr>
           <w:color w:val="000000"/>
         </w:rPr>
-        <w:t>As members of this group, we all commit our shared responsibility on working together and our shared responsibility in achieving excellence in Design and Test II. We understand that</w:t>
-      </w:r>
-      <w:r>
-        <w:rPr>
-          <w:color w:val="000000"/>
-        </w:rPr>
-        <w:t xml:space="preserve"> our collective efforts will directly impact our success, and as such, we commit to create a supportive and productive team environment. Each member agrees to contribute actively, adhere to the actual deadlines, and maintain transparent communication throu</w:t>
-      </w:r>
-      <w:r>
-        <w:rPr>
-          <w:color w:val="000000"/>
-        </w:rPr>
-        <w:t>ghout the creation and design of this project.</w:t>
+        <w:t>As members of this group, we all commit our shared responsibility on working together and our shared responsibility in achieving excellence in Design and Test II. We understand that our collective efforts will directly impact our success, and as such, we commit to create a supportive and productive team environment. Each member agrees to contribute actively, adhere to the actual deadlines, and maintain transparent communication throughout the creation and design of this project.</w:t>
       </w:r>
     </w:p>
     <w:p>
@@ -1635,13 +1684,7 @@
         <w:rPr>
           <w:color w:val="000000"/>
         </w:rPr>
-        <w:t>Actively participate in g</w:t>
-      </w:r>
-      <w:r>
-        <w:rPr>
-          <w:color w:val="000000"/>
-        </w:rPr>
-        <w:t>roup discussions, meetings, and assigned tasks.</w:t>
+        <w:t>Actively participate in group discussions, meetings, and assigned tasks.</w:t>
       </w:r>
     </w:p>
     <w:p>
@@ -1667,6 +1710,7 @@
         <w:rPr>
           <w:color w:val="000000"/>
         </w:rPr>
+        <w:lastRenderedPageBreak/>
         <w:t>Respect the contributions, opinions, and ideas of other members.</w:t>
       </w:r>
     </w:p>
@@ -1766,7 +1810,6 @@
                 <w:szCs w:val="22"/>
                 <w:lang w:val="es-ES"/>
               </w:rPr>
-              <w:lastRenderedPageBreak/>
               <w:t>Sign</w:t>
             </w:r>
             <w:proofErr w:type="spellEnd"/>
@@ -1833,7 +1876,7 @@
                           <pic:cNvPicPr/>
                         </pic:nvPicPr>
                         <pic:blipFill>
-                          <a:blip r:embed="rId10"/>
+                          <a:blip r:embed="rId11"/>
                           <a:stretch>
                             <a:fillRect/>
                           </a:stretch>
@@ -1930,16 +1973,7 @@
                 <w:szCs w:val="22"/>
                 <w:lang w:val="es-ES"/>
               </w:rPr>
-              <w:t xml:space="preserve"> de Tejada </w:t>
-            </w:r>
-            <w:r>
-              <w:rPr>
-                <w:color w:val="000000"/>
-                <w:sz w:val="22"/>
-                <w:szCs w:val="22"/>
-                <w:lang w:val="es-ES"/>
-              </w:rPr>
-              <w:t>Delgado, Jose</w:t>
+              <w:t xml:space="preserve"> de Tejada Delgado, Jose</w:t>
             </w:r>
           </w:p>
         </w:tc>
@@ -1949,7 +1983,6 @@
           </w:tcPr>
           <w:p>
             <w:r>
-              <w:lastRenderedPageBreak/>
               <w:t>Student #2</w:t>
             </w:r>
           </w:p>
@@ -1977,7 +2010,6 @@
                 <w:sz w:val="22"/>
                 <w:szCs w:val="22"/>
               </w:rPr>
-              <w:lastRenderedPageBreak/>
               <w:t>Sign:</w:t>
             </w:r>
             <w:r>
@@ -2019,7 +2051,7 @@
                           <pic:cNvPicPr preferRelativeResize="0"/>
                         </pic:nvPicPr>
                         <pic:blipFill>
-                          <a:blip r:embed="rId11"/>
+                          <a:blip r:embed="rId12"/>
                           <a:srcRect/>
                           <a:stretch>
                             <a:fillRect/>
@@ -2122,7 +2154,6 @@
           </w:tcPr>
           <w:p>
             <w:r>
-              <w:lastRenderedPageBreak/>
               <w:t>Student #3</w:t>
             </w:r>
             <w:r>
@@ -2151,7 +2182,7 @@
                           <pic:cNvPicPr preferRelativeResize="0"/>
                         </pic:nvPicPr>
                         <pic:blipFill>
-                          <a:blip r:embed="rId12"/>
+                          <a:blip r:embed="rId13"/>
                           <a:srcRect/>
                           <a:stretch>
                             <a:fillRect/>
@@ -2360,6 +2391,59 @@
               <w:tab/>
               <w:t xml:space="preserve"> </w:t>
             </w:r>
+            <w:r>
+              <w:rPr>
+                <w:noProof/>
+              </w:rPr>
+              <w:drawing>
+                <wp:inline distT="0" distB="0" distL="0" distR="0" wp14:anchorId="486CF7FD" wp14:editId="3160EA3E">
+                  <wp:extent cx="780348" cy="829847"/>
+                  <wp:effectExtent l="0" t="0" r="1270" b="8890"/>
+                  <wp:docPr id="678001453" name="Imagen 3"/>
+                  <wp:cNvGraphicFramePr>
+                    <a:graphicFrameLocks xmlns:a="http://schemas.openxmlformats.org/drawingml/2006/main" noChangeAspect="1"/>
+                  </wp:cNvGraphicFramePr>
+                  <a:graphic xmlns:a="http://schemas.openxmlformats.org/drawingml/2006/main">
+                    <a:graphicData uri="http://schemas.openxmlformats.org/drawingml/2006/picture">
+                      <pic:pic xmlns:pic="http://schemas.openxmlformats.org/drawingml/2006/picture">
+                        <pic:nvPicPr>
+                          <pic:cNvPr id="0" name="Picture 4"/>
+                          <pic:cNvPicPr>
+                            <a:picLocks noChangeAspect="1" noChangeArrowheads="1"/>
+                          </pic:cNvPicPr>
+                        </pic:nvPicPr>
+                        <pic:blipFill>
+                          <a:blip r:embed="rId14" cstate="print">
+                            <a:extLst>
+                              <a:ext uri="{28A0092B-C50C-407E-A947-70E740481C1C}">
+                                <a14:useLocalDpi xmlns:a14="http://schemas.microsoft.com/office/drawing/2010/main" val="0"/>
+                              </a:ext>
+                            </a:extLst>
+                          </a:blip>
+                          <a:srcRect/>
+                          <a:stretch>
+                            <a:fillRect/>
+                          </a:stretch>
+                        </pic:blipFill>
+                        <pic:spPr bwMode="auto">
+                          <a:xfrm>
+                            <a:off x="0" y="0"/>
+                            <a:ext cx="794989" cy="845416"/>
+                          </a:xfrm>
+                          <a:prstGeom prst="rect">
+                            <a:avLst/>
+                          </a:prstGeom>
+                          <a:noFill/>
+                          <a:ln>
+                            <a:noFill/>
+                          </a:ln>
+                        </pic:spPr>
+                      </pic:pic>
+                    </a:graphicData>
+                  </a:graphic>
+                </wp:inline>
+              </w:drawing>
+            </w:r>
           </w:p>
           <w:p>
             <w:pPr>
@@ -2556,16 +2640,7 @@
           <w:sz w:val="28"/>
           <w:szCs w:val="28"/>
         </w:rPr>
-        <w:t xml:space="preserve">Performance </w:t>
-      </w:r>
-      <w:r>
-        <w:rPr>
-          <w:b/>
-          <w:color w:val="000000"/>
-          <w:sz w:val="28"/>
-          <w:szCs w:val="28"/>
-        </w:rPr>
-        <w:t>indicators</w:t>
+        <w:t>Performance indicators</w:t>
       </w:r>
     </w:p>
     <w:p>
@@ -2573,10 +2648,7 @@
         <w:jc w:val="left"/>
       </w:pPr>
       <w:r>
-        <w:t xml:space="preserve">To track this process and ensure high quality work, we have established key performance indicators regarding the work performed by our workgroup members. These metrics will help evaluate the effectiveness of individual contributions and overall </w:t>
-      </w:r>
-      <w:r>
-        <w:t>team performance:</w:t>
+        <w:t>To track this process and ensure high quality work, we have established key performance indicators regarding the work performed by our workgroup members. These metrics will help evaluate the effectiveness of individual contributions and overall team performance:</w:t>
       </w:r>
     </w:p>
     <w:p>
@@ -2662,10 +2734,7 @@
         <w:jc w:val="left"/>
       </w:pPr>
       <w:r>
-        <w:t xml:space="preserve">Performance </w:t>
-      </w:r>
-      <w:r>
-        <w:t>Criteria:</w:t>
+        <w:t>Performance Criteria:</w:t>
       </w:r>
     </w:p>
     <w:p>
@@ -2747,10 +2816,7 @@
         <w:jc w:val="left"/>
       </w:pPr>
       <w:r>
-        <w:t xml:space="preserve">To motivate and </w:t>
-      </w:r>
-      <w:r>
-        <w:t>recognize outstanding contributions, the following incentives will be provided to high performing members:</w:t>
+        <w:t>To motivate and recognize outstanding contributions, the following incentives will be provided to high performing members:</w:t>
       </w:r>
     </w:p>
     <w:p>
@@ -2776,6 +2842,7 @@
         <w:rPr>
           <w:color w:val="000000"/>
         </w:rPr>
+        <w:lastRenderedPageBreak/>
         <w:t>Public acknowledgement within the group and during meetings.</w:t>
       </w:r>
     </w:p>
@@ -2859,7 +2926,6 @@
           <w:sz w:val="28"/>
           <w:szCs w:val="28"/>
         </w:rPr>
-        <w:lastRenderedPageBreak/>
         <w:t>Admonish statements</w:t>
       </w:r>
     </w:p>
@@ -2894,13 +2960,7 @@
         <w:rPr>
           <w:color w:val="000000"/>
         </w:rPr>
-        <w:t>First Warning: A private discussion with the manager to address perf</w:t>
-      </w:r>
-      <w:r>
-        <w:rPr>
-          <w:color w:val="000000"/>
-        </w:rPr>
-        <w:t>ormance issues.</w:t>
+        <w:t>First Warning: A private discussion with the manager to address performance issues.</w:t>
       </w:r>
     </w:p>
     <w:p>
@@ -2982,10 +3042,7 @@
         <w:jc w:val="left"/>
       </w:pPr>
       <w:r>
-        <w:t xml:space="preserve">A workgroup member may be </w:t>
-      </w:r>
-      <w:r>
-        <w:t>removed from the team under specific circumstances, including but not limited to:</w:t>
+        <w:t>A workgroup member may be removed from the team under specific circumstances, including but not limited to:</w:t>
       </w:r>
     </w:p>
     <w:p>
@@ -3140,7 +3197,7 @@
 </file>
 
 <file path=word/numbering.xml><?xml version="1.0" encoding="utf-8"?>
-<w:numbering xmlns:wpc="http://schemas.microsoft.com/office/word/2010/wordprocessingCanvas" xmlns:cx="http://schemas.microsoft.com/office/drawing/2014/chartex" xmlns:cx1="http://schemas.microsoft.com/office/drawing/2015/9/8/chartex" xmlns:cx2="http://schemas.microsoft.com/office/drawing/2015/10/21/chartex" xmlns:cx3="http://schemas.microsoft.com/office/drawing/2016/5/9/chartex" xmlns:cx4="http://schemas.microsoft.com/office/drawing/2016/5/10/chartex" xmlns:cx5="http://schemas.microsoft.com/office/drawing/2016/5/11/chartex" xmlns:cx6="http://schemas.microsoft.com/office/drawing/2016/5/12/chartex" xmlns:cx7="http://schemas.microsoft.com/office/drawing/2016/5/13/chartex" xmlns:cx8="http://schemas.microsoft.com/office/drawing/2016/5/14/chartex" xmlns:mc="http://schemas.openxmlformats.org/markup-compatibility/2006" xmlns:aink="http://schemas.microsoft.com/office/drawing/2016/ink" xmlns:am3d="http://schemas.microsoft.com/office/drawing/2017/model3d" xmlns:o="urn:schemas-microsoft-com:office:office" xmlns:r="http://schemas.openxmlformats.org/officeDocument/2006/relationships" xmlns:m="http://schemas.openxmlformats.org/officeDocument/2006/math" xmlns:v="urn:schemas-microsoft-com:vml" xmlns:wp14="http://schemas.microsoft.com/office/word/2010/wordprocessingDrawing" xmlns:wp="http://schemas.openxmlformats.org/drawingml/2006/wordprocessingDrawing" xmlns:w10="urn:schemas-microsoft-com:office:word" xmlns:w="http://schemas.openxmlformats.org/wordprocessingml/2006/main" xmlns:w14="http://schemas.microsoft.com/office/word/2010/wordml" xmlns:w15="http://schemas.microsoft.com/office/word/2012/wordml" xmlns:w16cex="http://schemas.microsoft.com/office/word/2018/wordml/cex" xmlns:w16cid="http://schemas.microsoft.com/office/word/2016/wordml/cid" xmlns:w16="http://schemas.microsoft.com/office/word/2018/wordml" xmlns:w16sdtdh="http://schemas.microsoft.com/office/word/2020/wordml/sdtdatahash" xmlns:w16se="http://schemas.microsoft.com/office/word/2015/wordml/symex" xmlns:wpg="http://schemas.microsoft.com/office/word/2010/wordprocessingGroup" xmlns:wpi="http://schemas.microsoft.com/office/word/2010/wordprocessingInk" xmlns:wne="http://schemas.microsoft.com/office/word/2006/wordml" xmlns:wps="http://schemas.microsoft.com/office/word/2010/wordprocessingShape" mc:Ignorable="w14 w15 w16se w16cid w16 w16cex w16sdtdh wp14">
+<w:numbering xmlns:wpc="http://schemas.microsoft.com/office/word/2010/wordprocessingCanvas" xmlns:cx="http://schemas.microsoft.com/office/drawing/2014/chartex" xmlns:cx1="http://schemas.microsoft.com/office/drawing/2015/9/8/chartex" xmlns:cx2="http://schemas.microsoft.com/office/drawing/2015/10/21/chartex" xmlns:cx3="http://schemas.microsoft.com/office/drawing/2016/5/9/chartex" xmlns:cx4="http://schemas.microsoft.com/office/drawing/2016/5/10/chartex" xmlns:cx5="http://schemas.microsoft.com/office/drawing/2016/5/11/chartex" xmlns:cx6="http://schemas.microsoft.com/office/drawing/2016/5/12/chartex" xmlns:cx7="http://schemas.microsoft.com/office/drawing/2016/5/13/chartex" xmlns:cx8="http://schemas.microsoft.com/office/drawing/2016/5/14/chartex" xmlns:mc="http://schemas.openxmlformats.org/markup-compatibility/2006" xmlns:aink="http://schemas.microsoft.com/office/drawing/2016/ink" xmlns:am3d="http://schemas.microsoft.com/office/drawing/2017/model3d" xmlns:o="urn:schemas-microsoft-com:office:office" xmlns:oel="http://schemas.microsoft.com/office/2019/extlst" xmlns:r="http://schemas.openxmlformats.org/officeDocument/2006/relationships" xmlns:m="http://schemas.openxmlformats.org/officeDocument/2006/math" xmlns:v="urn:schemas-microsoft-com:vml" xmlns:wp14="http://schemas.microsoft.com/office/word/2010/wordprocessingDrawing" xmlns:wp="http://schemas.openxmlformats.org/drawingml/2006/wordprocessingDrawing" xmlns:w10="urn:schemas-microsoft-com:office:word" xmlns:w="http://schemas.openxmlformats.org/wordprocessingml/2006/main" xmlns:w14="http://schemas.microsoft.com/office/word/2010/wordml" xmlns:w15="http://schemas.microsoft.com/office/word/2012/wordml" xmlns:w16cex="http://schemas.microsoft.com/office/word/2018/wordml/cex" xmlns:w16cid="http://schemas.microsoft.com/office/word/2016/wordml/cid" xmlns:w16="http://schemas.microsoft.com/office/word/2018/wordml" xmlns:w16du="http://schemas.microsoft.com/office/word/2023/wordml/word16du" xmlns:w16sdtdh="http://schemas.microsoft.com/office/word/2020/wordml/sdtdatahash" xmlns:w16sdtfl="http://schemas.microsoft.com/office/word/2024/wordml/sdtformatlock" xmlns:w16se="http://schemas.microsoft.com/office/word/2015/wordml/symex" xmlns:wpg="http://schemas.microsoft.com/office/word/2010/wordprocessingGroup" xmlns:wpi="http://schemas.microsoft.com/office/word/2010/wordprocessingInk" xmlns:wne="http://schemas.microsoft.com/office/word/2006/wordml" xmlns:wps="http://schemas.microsoft.com/office/word/2010/wordprocessingShape" mc:Ignorable="w14 w15 w16se w16cid w16 w16cex w16sdtdh w16sdtfl w16du wp14">
   <w:abstractNum w:abstractNumId="0" w15:restartNumberingAfterBreak="0">
     <w:nsid w:val="180A7B18"/>
     <w:multiLevelType w:val="multilevel"/>
@@ -3253,14 +3310,14 @@
       </w:rPr>
     </w:lvl>
   </w:abstractNum>
-  <w:num w:numId="1">
+  <w:num w:numId="1" w16cid:durableId="271476392">
     <w:abstractNumId w:val="0"/>
   </w:num>
 </w:numbering>
 </file>
 
 <file path=word/styles.xml><?xml version="1.0" encoding="utf-8"?>
-<w:styles xmlns:mc="http://schemas.openxmlformats.org/markup-compatibility/2006" xmlns:r="http://schemas.openxmlformats.org/officeDocument/2006/relationships" xmlns:w="http://schemas.openxmlformats.org/wordprocessingml/2006/main" xmlns:w14="http://schemas.microsoft.com/office/word/2010/wordml" xmlns:w15="http://schemas.microsoft.com/office/word/2012/wordml" xmlns:w16cex="http://schemas.microsoft.com/office/word/2018/wordml/cex" xmlns:w16cid="http://schemas.microsoft.com/office/word/2016/wordml/cid" xmlns:w16="http://schemas.microsoft.com/office/word/2018/wordml" xmlns:w16sdtdh="http://schemas.microsoft.com/office/word/2020/wordml/sdtdatahash" xmlns:w16se="http://schemas.microsoft.com/office/word/2015/wordml/symex" mc:Ignorable="w14 w15 w16se w16cid w16 w16cex w16sdtdh">
+<w:styles xmlns:mc="http://schemas.openxmlformats.org/markup-compatibility/2006" xmlns:r="http://schemas.openxmlformats.org/officeDocument/2006/relationships" xmlns:w="http://schemas.openxmlformats.org/wordprocessingml/2006/main" xmlns:w14="http://schemas.microsoft.com/office/word/2010/wordml" xmlns:w15="http://schemas.microsoft.com/office/word/2012/wordml" xmlns:w16cex="http://schemas.microsoft.com/office/word/2018/wordml/cex" xmlns:w16cid="http://schemas.microsoft.com/office/word/2016/wordml/cid" xmlns:w16="http://schemas.microsoft.com/office/word/2018/wordml" xmlns:w16du="http://schemas.microsoft.com/office/word/2023/wordml/word16du" xmlns:w16sdtdh="http://schemas.microsoft.com/office/word/2020/wordml/sdtdatahash" xmlns:w16sdtfl="http://schemas.microsoft.com/office/word/2024/wordml/sdtformatlock" xmlns:w16se="http://schemas.microsoft.com/office/word/2015/wordml/symex" mc:Ignorable="w14 w15 w16se w16cid w16 w16cex w16sdtdh w16sdtfl w16du">
   <w:docDefaults>
     <w:rPrDefault>
       <w:rPr>

</xml_diff>

<commit_message>
fixed slight mistake in Chartering Report merge conflict resolution
</commit_message>
<xml_diff>
--- a/reports/Group/Chartering Report.docx
+++ b/reports/Group/Chartering Report.docx
@@ -4,7 +4,7 @@
   <w:body>
     <w:p>
       <w:pPr>
-        <w:pStyle w:val="Ttulo1"/>
+        <w:pStyle w:val="Heading1"/>
         <w:spacing w:before="0"/>
         <w:rPr>
           <w:sz w:val="52"/>
@@ -104,7 +104,7 @@
     </w:p>
     <w:p>
       <w:pPr>
-        <w:pStyle w:val="Ttulo2"/>
+        <w:pStyle w:val="Heading2"/>
         <w:pBdr>
           <w:bottom w:val="single" w:sz="8" w:space="1" w:color="000000"/>
         </w:pBdr>
@@ -251,7 +251,7 @@
     </w:p>
     <w:p>
       <w:pPr>
-        <w:pStyle w:val="Ttulo2"/>
+        <w:pStyle w:val="Heading2"/>
         <w:pBdr>
           <w:bottom w:val="single" w:sz="8" w:space="1" w:color="000000"/>
         </w:pBdr>
@@ -667,39 +667,8 @@
                 <w:lang w:val="es-ES"/>
               </w:rPr>
               <w:tab/>
-              <w:t xml:space="preserve"> </w:t>
-            </w:r>
-            <w:proofErr w:type="spellStart"/>
-            <w:r>
-              <w:rPr>
-                <w:color w:val="000000"/>
-                <w:sz w:val="22"/>
-                <w:szCs w:val="22"/>
-                <w:lang w:val="es-ES"/>
-              </w:rPr>
-              <w:t>Garcia</w:t>
-            </w:r>
-            <w:proofErr w:type="spellEnd"/>
-            <w:r>
-              <w:rPr>
-                <w:color w:val="000000"/>
-                <w:sz w:val="22"/>
-                <w:szCs w:val="22"/>
-                <w:lang w:val="es-ES"/>
-              </w:rPr>
-              <w:t xml:space="preserve"> de Tejada Delgado, </w:t>
-            </w:r>
-            <w:proofErr w:type="spellStart"/>
-            <w:r>
-              <w:rPr>
-                <w:color w:val="000000"/>
-                <w:sz w:val="22"/>
-                <w:szCs w:val="22"/>
-                <w:lang w:val="es-ES"/>
-              </w:rPr>
-              <w:t>Jose</w:t>
-            </w:r>
-            <w:proofErr w:type="spellEnd"/>
+              <w:t xml:space="preserve"> Garcia de Tejada Delgado, Jose</w:t>
+            </w:r>
           </w:p>
         </w:tc>
         <w:tc>
@@ -1280,7 +1249,23 @@
                 <w:sz w:val="22"/>
                 <w:szCs w:val="22"/>
               </w:rPr>
-              <w:t xml:space="preserve"> email  </w:t>
+              <w:t xml:space="preserve"> </w:t>
+            </w:r>
+            <w:r>
+              <w:rPr>
+                <w:color w:val="000000"/>
+                <w:sz w:val="22"/>
+                <w:szCs w:val="22"/>
+              </w:rPr>
+              <w:t>nicgomcla@alum.us.es</w:t>
+            </w:r>
+            <w:r>
+              <w:rPr>
+                <w:color w:val="000000"/>
+                <w:sz w:val="22"/>
+                <w:szCs w:val="22"/>
+              </w:rPr>
+              <w:t xml:space="preserve">  </w:t>
             </w:r>
           </w:p>
           <w:p>
@@ -1376,7 +1361,7 @@
                 <w:noProof/>
               </w:rPr>
               <w:drawing>
-                <wp:inline distT="0" distB="0" distL="0" distR="0" wp14:anchorId="646D33DE" wp14:editId="6380089B">
+                <wp:inline distT="0" distB="0" distL="0" distR="0" wp14:anchorId="49753464" wp14:editId="3067CCC0">
                   <wp:extent cx="951851" cy="1513114"/>
                   <wp:effectExtent l="0" t="0" r="1270" b="0"/>
                   <wp:docPr id="422907332" name="Imagen 1"/>
@@ -1523,23 +1508,7 @@
                 <w:sz w:val="22"/>
                 <w:szCs w:val="22"/>
               </w:rPr>
-              <w:t xml:space="preserve"> </w:t>
-            </w:r>
-            <w:r>
-              <w:rPr>
-                <w:color w:val="000000"/>
-                <w:sz w:val="22"/>
-                <w:szCs w:val="22"/>
-              </w:rPr>
-              <w:t>luccamdie@alum.us.es</w:t>
-            </w:r>
-            <w:r>
-              <w:rPr>
-                <w:color w:val="000000"/>
-                <w:sz w:val="22"/>
-                <w:szCs w:val="22"/>
-              </w:rPr>
-              <w:t xml:space="preserve">  </w:t>
+              <w:t xml:space="preserve"> luccamdie@alum.us.es  </w:t>
             </w:r>
           </w:p>
           <w:p>
@@ -1680,7 +1649,7 @@
     <w:p/>
     <w:p>
       <w:pPr>
-        <w:pStyle w:val="Ttulo2"/>
+        <w:pStyle w:val="Heading2"/>
         <w:pBdr>
           <w:bottom w:val="single" w:sz="8" w:space="1" w:color="000000"/>
         </w:pBdr>
@@ -2041,26 +2010,7 @@
                 <w:lang w:val="es-ES"/>
               </w:rPr>
               <w:tab/>
-            </w:r>
-            <w:proofErr w:type="spellStart"/>
-            <w:r>
-              <w:rPr>
-                <w:color w:val="000000"/>
-                <w:sz w:val="22"/>
-                <w:szCs w:val="22"/>
-                <w:lang w:val="es-ES"/>
-              </w:rPr>
-              <w:t>Garcia</w:t>
-            </w:r>
-            <w:proofErr w:type="spellEnd"/>
-            <w:r>
-              <w:rPr>
-                <w:color w:val="000000"/>
-                <w:sz w:val="22"/>
-                <w:szCs w:val="22"/>
-                <w:lang w:val="es-ES"/>
-              </w:rPr>
-              <w:t xml:space="preserve"> de Tejada Delgado, Jose</w:t>
+              <w:t>Garcia de Tejada Delgado, Jose</w:t>
             </w:r>
           </w:p>
         </w:tc>
@@ -2663,13 +2613,14 @@
             </w:r>
             <w:r>
               <w:rPr>
+                <w:noProof/>
                 <w:color w:val="000000"/>
                 <w:sz w:val="22"/>
                 <w:szCs w:val="22"/>
                 <w:lang w:val="es-ES"/>
               </w:rPr>
               <w:drawing>
-                <wp:inline distT="0" distB="0" distL="0" distR="0" wp14:anchorId="0AC5A7C2" wp14:editId="38CB1F64">
+                <wp:inline distT="0" distB="0" distL="0" distR="0" wp14:anchorId="0F84A8FE" wp14:editId="6F53D0D7">
                   <wp:extent cx="723900" cy="1049430"/>
                   <wp:effectExtent l="0" t="0" r="0" b="0"/>
                   <wp:docPr id="1824088664" name="Imagen 3"/>
@@ -2786,7 +2737,7 @@
     <w:p/>
     <w:p>
       <w:pPr>
-        <w:pStyle w:val="Ttulo2"/>
+        <w:pStyle w:val="Heading2"/>
         <w:pBdr>
           <w:bottom w:val="single" w:sz="8" w:space="1" w:color="000000"/>
         </w:pBdr>
@@ -2958,7 +2909,7 @@
     <w:p/>
     <w:p>
       <w:pPr>
-        <w:pStyle w:val="Ttulo2"/>
+        <w:pStyle w:val="Heading2"/>
         <w:pBdr>
           <w:bottom w:val="single" w:sz="8" w:space="1" w:color="000000"/>
         </w:pBdr>
@@ -3075,7 +3026,7 @@
     <w:p/>
     <w:p>
       <w:pPr>
-        <w:pStyle w:val="Ttulo2"/>
+        <w:pStyle w:val="Heading2"/>
         <w:pBdr>
           <w:bottom w:val="single" w:sz="8" w:space="1" w:color="000000"/>
         </w:pBdr>
@@ -3183,7 +3134,7 @@
     <w:p/>
     <w:p>
       <w:pPr>
-        <w:pStyle w:val="Ttulo2"/>
+        <w:pStyle w:val="Heading2"/>
         <w:pBdr>
           <w:bottom w:val="single" w:sz="8" w:space="1" w:color="000000"/>
         </w:pBdr>
@@ -3885,11 +3836,11 @@
       <w:kern w:val="2"/>
     </w:rPr>
   </w:style>
-  <w:style w:type="paragraph" w:styleId="Ttulo1">
+  <w:style w:type="paragraph" w:styleId="Heading1">
     <w:name w:val="heading 1"/>
     <w:basedOn w:val="Normal"/>
     <w:next w:val="Normal"/>
-    <w:link w:val="Ttulo1Car"/>
+    <w:link w:val="Heading1Char"/>
     <w:uiPriority w:val="9"/>
     <w:qFormat/>
     <w:rsid w:val="00C363FD"/>
@@ -3916,11 +3867,11 @@
       <w:szCs w:val="28"/>
     </w:rPr>
   </w:style>
-  <w:style w:type="paragraph" w:styleId="Ttulo2">
+  <w:style w:type="paragraph" w:styleId="Heading2">
     <w:name w:val="heading 2"/>
     <w:basedOn w:val="Normal"/>
     <w:next w:val="Normal"/>
-    <w:link w:val="Ttulo2Car"/>
+    <w:link w:val="Heading2Char"/>
     <w:uiPriority w:val="9"/>
     <w:unhideWhenUsed/>
     <w:qFormat/>
@@ -3938,7 +3889,7 @@
       <w:szCs w:val="26"/>
     </w:rPr>
   </w:style>
-  <w:style w:type="paragraph" w:styleId="Ttulo3">
+  <w:style w:type="paragraph" w:styleId="Heading3">
     <w:name w:val="heading 3"/>
     <w:basedOn w:val="Normal"/>
     <w:next w:val="Normal"/>
@@ -3958,7 +3909,7 @@
       <w:szCs w:val="28"/>
     </w:rPr>
   </w:style>
-  <w:style w:type="paragraph" w:styleId="Ttulo4">
+  <w:style w:type="paragraph" w:styleId="Heading4">
     <w:name w:val="heading 4"/>
     <w:basedOn w:val="Normal"/>
     <w:next w:val="Normal"/>
@@ -3976,7 +3927,7 @@
       <w:b/>
     </w:rPr>
   </w:style>
-  <w:style w:type="paragraph" w:styleId="Ttulo5">
+  <w:style w:type="paragraph" w:styleId="Heading5">
     <w:name w:val="heading 5"/>
     <w:basedOn w:val="Normal"/>
     <w:next w:val="Normal"/>
@@ -3996,7 +3947,7 @@
       <w:szCs w:val="22"/>
     </w:rPr>
   </w:style>
-  <w:style w:type="paragraph" w:styleId="Ttulo6">
+  <w:style w:type="paragraph" w:styleId="Heading6">
     <w:name w:val="heading 6"/>
     <w:basedOn w:val="Normal"/>
     <w:next w:val="Normal"/>
@@ -4016,12 +3967,13 @@
       <w:szCs w:val="20"/>
     </w:rPr>
   </w:style>
-  <w:style w:type="character" w:default="1" w:styleId="Fuentedeprrafopredeter">
+  <w:style w:type="character" w:default="1" w:styleId="DefaultParagraphFont">
     <w:name w:val="Default Paragraph Font"/>
     <w:uiPriority w:val="1"/>
+    <w:semiHidden/>
     <w:unhideWhenUsed/>
   </w:style>
-  <w:style w:type="table" w:default="1" w:styleId="Tablanormal">
+  <w:style w:type="table" w:default="1" w:styleId="TableNormal">
     <w:name w:val="Normal Table"/>
     <w:uiPriority w:val="99"/>
     <w:semiHidden/>
@@ -4036,13 +3988,13 @@
       </w:tblCellMar>
     </w:tblPr>
   </w:style>
-  <w:style w:type="numbering" w:default="1" w:styleId="Sinlista">
+  <w:style w:type="numbering" w:default="1" w:styleId="NoList">
     <w:name w:val="No List"/>
     <w:uiPriority w:val="99"/>
     <w:semiHidden/>
     <w:unhideWhenUsed/>
   </w:style>
-  <w:style w:type="paragraph" w:styleId="Ttulo">
+  <w:style w:type="paragraph" w:styleId="Title">
     <w:name w:val="Title"/>
     <w:basedOn w:val="Normal"/>
     <w:next w:val="Normal"/>
@@ -4059,10 +4011,10 @@
       <w:szCs w:val="72"/>
     </w:rPr>
   </w:style>
-  <w:style w:type="character" w:customStyle="1" w:styleId="Ttulo1Car">
-    <w:name w:val="Título 1 Car"/>
-    <w:basedOn w:val="Fuentedeprrafopredeter"/>
-    <w:link w:val="Ttulo1"/>
+  <w:style w:type="character" w:customStyle="1" w:styleId="Heading1Char">
+    <w:name w:val="Heading 1 Char"/>
+    <w:basedOn w:val="DefaultParagraphFont"/>
+    <w:link w:val="Heading1"/>
     <w:uiPriority w:val="9"/>
     <w:rsid w:val="00C363FD"/>
     <w:rPr>
@@ -4074,10 +4026,10 @@
       <w:lang w:val="en-GB"/>
     </w:rPr>
   </w:style>
-  <w:style w:type="character" w:customStyle="1" w:styleId="Ttulo2Car">
-    <w:name w:val="Título 2 Car"/>
-    <w:basedOn w:val="Fuentedeprrafopredeter"/>
-    <w:link w:val="Ttulo2"/>
+  <w:style w:type="character" w:customStyle="1" w:styleId="Heading2Char">
+    <w:name w:val="Heading 2 Char"/>
+    <w:basedOn w:val="DefaultParagraphFont"/>
+    <w:link w:val="Heading2"/>
     <w:uiPriority w:val="9"/>
     <w:rsid w:val="00C363FD"/>
     <w:rPr>
@@ -4105,7 +4057,7 @@
       <w:lang w:val="es-ES"/>
     </w:rPr>
   </w:style>
-  <w:style w:type="paragraph" w:styleId="Sinespaciado">
+  <w:style w:type="paragraph" w:styleId="NoSpacing">
     <w:name w:val="No Spacing"/>
     <w:uiPriority w:val="1"/>
     <w:rsid w:val="00C363FD"/>
@@ -4113,9 +4065,9 @@
       <w:spacing w:after="0"/>
     </w:pPr>
   </w:style>
-  <w:style w:type="character" w:styleId="Textodelmarcadordeposicin">
+  <w:style w:type="character" w:styleId="PlaceholderText">
     <w:name w:val="Placeholder Text"/>
-    <w:basedOn w:val="Fuentedeprrafopredeter"/>
+    <w:basedOn w:val="DefaultParagraphFont"/>
     <w:uiPriority w:val="99"/>
     <w:semiHidden/>
     <w:rsid w:val="00C363FD"/>
@@ -4123,9 +4075,9 @@
       <w:color w:val="808080"/>
     </w:rPr>
   </w:style>
-  <w:style w:type="character" w:styleId="Hipervnculo">
+  <w:style w:type="character" w:styleId="Hyperlink">
     <w:name w:val="Hyperlink"/>
-    <w:basedOn w:val="Fuentedeprrafopredeter"/>
+    <w:basedOn w:val="DefaultParagraphFont"/>
     <w:uiPriority w:val="99"/>
     <w:unhideWhenUsed/>
     <w:rsid w:val="00297B38"/>
@@ -4134,9 +4086,9 @@
       <w:u w:val="single"/>
     </w:rPr>
   </w:style>
-  <w:style w:type="character" w:styleId="Mencinsinresolver">
+  <w:style w:type="character" w:styleId="UnresolvedMention">
     <w:name w:val="Unresolved Mention"/>
-    <w:basedOn w:val="Fuentedeprrafopredeter"/>
+    <w:basedOn w:val="DefaultParagraphFont"/>
     <w:uiPriority w:val="99"/>
     <w:semiHidden/>
     <w:unhideWhenUsed/>
@@ -4146,7 +4098,7 @@
       <w:shd w:val="clear" w:color="auto" w:fill="E1DFDD"/>
     </w:rPr>
   </w:style>
-  <w:style w:type="paragraph" w:styleId="Prrafodelista">
+  <w:style w:type="paragraph" w:styleId="ListParagraph">
     <w:name w:val="List Paragraph"/>
     <w:basedOn w:val="Normal"/>
     <w:uiPriority w:val="34"/>
@@ -4157,7 +4109,7 @@
       <w:contextualSpacing/>
     </w:pPr>
   </w:style>
-  <w:style w:type="paragraph" w:styleId="Subttulo">
+  <w:style w:type="paragraph" w:styleId="Subtitle">
     <w:name w:val="Subtitle"/>
     <w:basedOn w:val="Normal"/>
     <w:next w:val="Normal"/>
@@ -4177,7 +4129,7 @@
     </w:rPr>
   </w:style>
   <w:style w:type="table" w:customStyle="1" w:styleId="a">
-    <w:basedOn w:val="Tablanormal"/>
+    <w:basedOn w:val="TableNormal"/>
     <w:tblPr>
       <w:tblStyleRowBandSize w:val="1"/>
       <w:tblStyleColBandSize w:val="1"/>
@@ -4188,7 +4140,7 @@
     </w:tblPr>
   </w:style>
   <w:style w:type="table" w:customStyle="1" w:styleId="a0">
-    <w:basedOn w:val="Tablanormal"/>
+    <w:basedOn w:val="TableNormal"/>
     <w:tblPr>
       <w:tblStyleRowBandSize w:val="1"/>
       <w:tblStyleColBandSize w:val="1"/>

</xml_diff>

<commit_message>
Se modifican varios documentos y se añaden algunos personales
</commit_message>
<xml_diff>
--- a/reports/Group/Chartering Report.docx
+++ b/reports/Group/Chartering Report.docx
@@ -1,10 +1,10 @@
 
 <file path=word/document.xml><?xml version="1.0" encoding="utf-8"?>
-<w:document xmlns:wpc="http://schemas.microsoft.com/office/word/2010/wordprocessingCanvas" xmlns:cx="http://schemas.microsoft.com/office/drawing/2014/chartex" xmlns:cx1="http://schemas.microsoft.com/office/drawing/2015/9/8/chartex" xmlns:cx2="http://schemas.microsoft.com/office/drawing/2015/10/21/chartex" xmlns:cx3="http://schemas.microsoft.com/office/drawing/2016/5/9/chartex" xmlns:cx4="http://schemas.microsoft.com/office/drawing/2016/5/10/chartex" xmlns:cx5="http://schemas.microsoft.com/office/drawing/2016/5/11/chartex" xmlns:cx6="http://schemas.microsoft.com/office/drawing/2016/5/12/chartex" xmlns:cx7="http://schemas.microsoft.com/office/drawing/2016/5/13/chartex" xmlns:cx8="http://schemas.microsoft.com/office/drawing/2016/5/14/chartex" xmlns:mc="http://schemas.openxmlformats.org/markup-compatibility/2006" xmlns:aink="http://schemas.microsoft.com/office/drawing/2016/ink" xmlns:am3d="http://schemas.microsoft.com/office/drawing/2017/model3d" xmlns:o="urn:schemas-microsoft-com:office:office" xmlns:oel="http://schemas.microsoft.com/office/2019/extlst" xmlns:r="http://schemas.openxmlformats.org/officeDocument/2006/relationships" xmlns:m="http://schemas.openxmlformats.org/officeDocument/2006/math" xmlns:v="urn:schemas-microsoft-com:vml" xmlns:wp14="http://schemas.microsoft.com/office/word/2010/wordprocessingDrawing" xmlns:wp="http://schemas.openxmlformats.org/drawingml/2006/wordprocessingDrawing" xmlns:w10="urn:schemas-microsoft-com:office:word" xmlns:w="http://schemas.openxmlformats.org/wordprocessingml/2006/main" xmlns:w14="http://schemas.microsoft.com/office/word/2010/wordml" xmlns:w15="http://schemas.microsoft.com/office/word/2012/wordml" xmlns:w16cex="http://schemas.microsoft.com/office/word/2018/wordml/cex" xmlns:w16cid="http://schemas.microsoft.com/office/word/2016/wordml/cid" xmlns:w16="http://schemas.microsoft.com/office/word/2018/wordml" xmlns:w16du="http://schemas.microsoft.com/office/word/2023/wordml/word16du" xmlns:w16sdtdh="http://schemas.microsoft.com/office/word/2020/wordml/sdtdatahash" xmlns:w16sdtfl="http://schemas.microsoft.com/office/word/2024/wordml/sdtformatlock" xmlns:w16se="http://schemas.microsoft.com/office/word/2015/wordml/symex" xmlns:wpg="http://schemas.microsoft.com/office/word/2010/wordprocessingGroup" xmlns:wpi="http://schemas.microsoft.com/office/word/2010/wordprocessingInk" xmlns:wne="http://schemas.microsoft.com/office/word/2006/wordml" xmlns:wps="http://schemas.microsoft.com/office/word/2010/wordprocessingShape" mc:Ignorable="w14 w15 w16se w16cid w16 w16cex w16sdtdh w16sdtfl w16du wp14">
+<w:document xmlns:wpc="http://schemas.microsoft.com/office/word/2010/wordprocessingCanvas" xmlns:cx="http://schemas.microsoft.com/office/drawing/2014/chartex" xmlns:cx1="http://schemas.microsoft.com/office/drawing/2015/9/8/chartex" xmlns:cx2="http://schemas.microsoft.com/office/drawing/2015/10/21/chartex" xmlns:cx3="http://schemas.microsoft.com/office/drawing/2016/5/9/chartex" xmlns:cx4="http://schemas.microsoft.com/office/drawing/2016/5/10/chartex" xmlns:cx5="http://schemas.microsoft.com/office/drawing/2016/5/11/chartex" xmlns:cx6="http://schemas.microsoft.com/office/drawing/2016/5/12/chartex" xmlns:cx7="http://schemas.microsoft.com/office/drawing/2016/5/13/chartex" xmlns:cx8="http://schemas.microsoft.com/office/drawing/2016/5/14/chartex" xmlns:mc="http://schemas.openxmlformats.org/markup-compatibility/2006" xmlns:aink="http://schemas.microsoft.com/office/drawing/2016/ink" xmlns:am3d="http://schemas.microsoft.com/office/drawing/2017/model3d" xmlns:o="urn:schemas-microsoft-com:office:office" xmlns:oel="http://schemas.microsoft.com/office/2019/extlst" xmlns:r="http://schemas.openxmlformats.org/officeDocument/2006/relationships" xmlns:m="http://schemas.openxmlformats.org/officeDocument/2006/math" xmlns:v="urn:schemas-microsoft-com:vml" xmlns:wp14="http://schemas.microsoft.com/office/word/2010/wordprocessingDrawing" xmlns:wp="http://schemas.openxmlformats.org/drawingml/2006/wordprocessingDrawing" xmlns:w10="urn:schemas-microsoft-com:office:word" xmlns:w="http://schemas.openxmlformats.org/wordprocessingml/2006/main" xmlns:w14="http://schemas.microsoft.com/office/word/2010/wordml" xmlns:w15="http://schemas.microsoft.com/office/word/2012/wordml" xmlns:w16cex="http://schemas.microsoft.com/office/word/2018/wordml/cex" xmlns:w16cid="http://schemas.microsoft.com/office/word/2016/wordml/cid" xmlns:w16="http://schemas.microsoft.com/office/word/2018/wordml" xmlns:w16sdtdh="http://schemas.microsoft.com/office/word/2020/wordml/sdtdatahash" xmlns:w16se="http://schemas.microsoft.com/office/word/2015/wordml/symex" xmlns:wpg="http://schemas.microsoft.com/office/word/2010/wordprocessingGroup" xmlns:wpi="http://schemas.microsoft.com/office/word/2010/wordprocessingInk" xmlns:wne="http://schemas.microsoft.com/office/word/2006/wordml" xmlns:wps="http://schemas.microsoft.com/office/word/2010/wordprocessingShape" mc:Ignorable="w14 w15 w16se w16cid w16 w16cex w16sdtdh wp14">
   <w:body>
     <w:p>
       <w:pPr>
-        <w:pStyle w:val="Heading1"/>
+        <w:pStyle w:val="Ttulo1"/>
         <w:spacing w:before="0"/>
         <w:rPr>
           <w:sz w:val="52"/>
@@ -64,21 +64,7 @@
         <w:rPr>
           <w:color w:val="000000"/>
         </w:rPr>
-        <w:t xml:space="preserve"> and consequences for </w:t>
-      </w:r>
-      <w:proofErr w:type="spellStart"/>
-      <w:r>
-        <w:rPr>
-          <w:color w:val="000000"/>
-        </w:rPr>
-        <w:t>non compliance</w:t>
-      </w:r>
-      <w:proofErr w:type="spellEnd"/>
-      <w:r>
-        <w:rPr>
-          <w:color w:val="000000"/>
-        </w:rPr>
-        <w:t>.</w:t>
+        <w:t xml:space="preserve"> and consequences for non compliance.</w:t>
       </w:r>
     </w:p>
     <w:p>
@@ -104,7 +90,7 @@
     </w:p>
     <w:p>
       <w:pPr>
-        <w:pStyle w:val="Heading2"/>
+        <w:pStyle w:val="Ttulo2"/>
         <w:pBdr>
           <w:bottom w:val="single" w:sz="8" w:space="1" w:color="000000"/>
         </w:pBdr>
@@ -251,7 +237,7 @@
     </w:p>
     <w:p>
       <w:pPr>
-        <w:pStyle w:val="Heading2"/>
+        <w:pStyle w:val="Ttulo2"/>
         <w:pBdr>
           <w:bottom w:val="single" w:sz="8" w:space="1" w:color="000000"/>
         </w:pBdr>
@@ -627,7 +613,6 @@
                 <w:lang w:val="es-ES"/>
               </w:rPr>
             </w:pPr>
-            <w:proofErr w:type="spellStart"/>
             <w:r>
               <w:rPr>
                 <w:b/>
@@ -636,9 +621,8 @@
                 <w:szCs w:val="22"/>
                 <w:lang w:val="es-ES"/>
               </w:rPr>
-              <w:t>Name</w:t>
-            </w:r>
-            <w:proofErr w:type="spellEnd"/>
+              <w:t>Name:</w:t>
+            </w:r>
             <w:r>
               <w:rPr>
                 <w:b/>
@@ -647,27 +631,17 @@
                 <w:szCs w:val="22"/>
                 <w:lang w:val="es-ES"/>
               </w:rPr>
-              <w:t>:</w:t>
-            </w:r>
-            <w:r>
-              <w:rPr>
-                <w:b/>
+              <w:tab/>
+            </w:r>
+            <w:r>
+              <w:rPr>
                 <w:color w:val="000000"/>
                 <w:sz w:val="22"/>
                 <w:szCs w:val="22"/>
                 <w:lang w:val="es-ES"/>
               </w:rPr>
               <w:tab/>
-            </w:r>
-            <w:r>
-              <w:rPr>
-                <w:color w:val="000000"/>
-                <w:sz w:val="22"/>
-                <w:szCs w:val="22"/>
-                <w:lang w:val="es-ES"/>
-              </w:rPr>
-              <w:tab/>
-              <w:t xml:space="preserve"> Garcia de Tejada Delgado, Jose</w:t>
+              <w:t>Garcia de Tejada Delgado, Jose</w:t>
             </w:r>
           </w:p>
         </w:tc>
@@ -883,25 +857,7 @@
                 <w:szCs w:val="22"/>
               </w:rPr>
               <w:tab/>
-              <w:t xml:space="preserve"> Peñaloza </w:t>
-            </w:r>
-            <w:proofErr w:type="spellStart"/>
-            <w:r>
-              <w:rPr>
-                <w:color w:val="000000"/>
-                <w:sz w:val="22"/>
-                <w:szCs w:val="22"/>
-              </w:rPr>
-              <w:t>Friqui</w:t>
-            </w:r>
-            <w:proofErr w:type="spellEnd"/>
-            <w:r>
-              <w:rPr>
-                <w:color w:val="000000"/>
-                <w:sz w:val="22"/>
-                <w:szCs w:val="22"/>
-              </w:rPr>
-              <w:t xml:space="preserve">, Nora  </w:t>
+              <w:t xml:space="preserve"> Peñaloza Friqui, Nora  </w:t>
             </w:r>
           </w:p>
         </w:tc>
@@ -967,7 +923,56 @@
                 <w:szCs w:val="22"/>
               </w:rPr>
               <w:tab/>
-              <w:t xml:space="preserve"> </w:t>
+            </w:r>
+            <w:r>
+              <w:rPr>
+                <w:b/>
+                <w:noProof/>
+                <w:color w:val="000000"/>
+                <w:sz w:val="22"/>
+                <w:szCs w:val="22"/>
+              </w:rPr>
+              <w:drawing>
+                <wp:inline distT="0" distB="0" distL="0" distR="0" wp14:anchorId="1BEEEDA8" wp14:editId="4F6ACBBF">
+                  <wp:extent cx="967740" cy="1167170"/>
+                  <wp:effectExtent l="0" t="0" r="3810" b="0"/>
+                  <wp:docPr id="6" name="Imagen 6" descr="Un hombre con barba y bigote&#10;&#10;Descripción generada automáticamente con confianza media"/>
+                  <wp:cNvGraphicFramePr>
+                    <a:graphicFrameLocks xmlns:a="http://schemas.openxmlformats.org/drawingml/2006/main" noChangeAspect="1"/>
+                  </wp:cNvGraphicFramePr>
+                  <a:graphic xmlns:a="http://schemas.openxmlformats.org/drawingml/2006/main">
+                    <a:graphicData uri="http://schemas.openxmlformats.org/drawingml/2006/picture">
+                      <pic:pic xmlns:pic="http://schemas.openxmlformats.org/drawingml/2006/picture">
+                        <pic:nvPicPr>
+                          <pic:cNvPr id="6" name="Imagen 6" descr="Un hombre con barba y bigote&#10;&#10;Descripción generada automáticamente con confianza media"/>
+                          <pic:cNvPicPr/>
+                        </pic:nvPicPr>
+                        <pic:blipFill>
+                          <a:blip r:embed="rId10" cstate="print">
+                            <a:extLst>
+                              <a:ext uri="{28A0092B-C50C-407E-A947-70E740481C1C}">
+                                <a14:useLocalDpi xmlns:a14="http://schemas.microsoft.com/office/drawing/2010/main" val="0"/>
+                              </a:ext>
+                            </a:extLst>
+                          </a:blip>
+                          <a:stretch>
+                            <a:fillRect/>
+                          </a:stretch>
+                        </pic:blipFill>
+                        <pic:spPr>
+                          <a:xfrm>
+                            <a:off x="0" y="0"/>
+                            <a:ext cx="982861" cy="1185407"/>
+                          </a:xfrm>
+                          <a:prstGeom prst="rect">
+                            <a:avLst/>
+                          </a:prstGeom>
+                        </pic:spPr>
+                      </pic:pic>
+                    </a:graphicData>
+                  </a:graphic>
+                </wp:inline>
+              </w:drawing>
             </w:r>
           </w:p>
           <w:p>
@@ -1040,7 +1045,6 @@
                 <w:lang w:val="es-ES"/>
               </w:rPr>
             </w:pPr>
-            <w:proofErr w:type="spellStart"/>
             <w:r>
               <w:rPr>
                 <w:b/>
@@ -1049,18 +1053,7 @@
                 <w:szCs w:val="22"/>
                 <w:lang w:val="es-ES"/>
               </w:rPr>
-              <w:t>Name</w:t>
-            </w:r>
-            <w:proofErr w:type="spellEnd"/>
-            <w:r>
-              <w:rPr>
-                <w:b/>
-                <w:color w:val="000000"/>
-                <w:sz w:val="22"/>
-                <w:szCs w:val="22"/>
-                <w:lang w:val="es-ES"/>
-              </w:rPr>
-              <w:t>:</w:t>
+              <w:t>Name:</w:t>
             </w:r>
             <w:r>
               <w:rPr>
@@ -1167,7 +1160,7 @@
                           </pic:cNvPicPr>
                         </pic:nvPicPr>
                         <pic:blipFill>
-                          <a:blip r:embed="rId10" cstate="print">
+                          <a:blip r:embed="rId11" cstate="print">
                             <a:extLst>
                               <a:ext uri="{28A0092B-C50C-407E-A947-70E740481C1C}">
                                 <a14:useLocalDpi xmlns:a14="http://schemas.microsoft.com/office/drawing/2010/main" val="0"/>
@@ -1309,25 +1302,7 @@
                 <w:szCs w:val="22"/>
               </w:rPr>
               <w:tab/>
-              <w:t xml:space="preserve"> Gomez </w:t>
-            </w:r>
-            <w:proofErr w:type="spellStart"/>
-            <w:r>
-              <w:rPr>
-                <w:color w:val="000000"/>
-                <w:sz w:val="22"/>
-                <w:szCs w:val="22"/>
-              </w:rPr>
-              <w:t>Claraco</w:t>
-            </w:r>
-            <w:proofErr w:type="spellEnd"/>
-            <w:r>
-              <w:rPr>
-                <w:color w:val="000000"/>
-                <w:sz w:val="22"/>
-                <w:szCs w:val="22"/>
-              </w:rPr>
-              <w:t xml:space="preserve">, Nicolas  </w:t>
+              <w:t xml:space="preserve"> Gomez Claraco, Nicolas  </w:t>
             </w:r>
           </w:p>
         </w:tc>
@@ -1378,7 +1353,7 @@
                           </pic:cNvPicPr>
                         </pic:nvPicPr>
                         <pic:blipFill rotWithShape="1">
-                          <a:blip r:embed="rId11" cstate="print">
+                          <a:blip r:embed="rId12" cstate="print">
                             <a:extLst>
                               <a:ext uri="{28A0092B-C50C-407E-A947-70E740481C1C}">
                                 <a14:useLocalDpi xmlns:a14="http://schemas.microsoft.com/office/drawing/2010/main" val="0"/>
@@ -1649,7 +1624,7 @@
     <w:p/>
     <w:p>
       <w:pPr>
-        <w:pStyle w:val="Heading2"/>
+        <w:pStyle w:val="Ttulo2"/>
         <w:pBdr>
           <w:bottom w:val="single" w:sz="8" w:space="1" w:color="000000"/>
         </w:pBdr>
@@ -1824,19 +1799,11 @@
                 <w:lang w:val="es-ES"/>
               </w:rPr>
             </w:pPr>
-            <w:proofErr w:type="spellStart"/>
             <w:r>
               <w:rPr>
                 <w:lang w:val="es-ES"/>
               </w:rPr>
-              <w:t>Student</w:t>
-            </w:r>
-            <w:proofErr w:type="spellEnd"/>
-            <w:r>
-              <w:rPr>
-                <w:lang w:val="es-ES"/>
-              </w:rPr>
-              <w:t xml:space="preserve"> #1</w:t>
+              <w:t>Student #1</w:t>
             </w:r>
           </w:p>
           <w:p>
@@ -1857,7 +1824,6 @@
                 <w:lang w:val="es-ES"/>
               </w:rPr>
             </w:pPr>
-            <w:proofErr w:type="spellStart"/>
             <w:r>
               <w:rPr>
                 <w:b/>
@@ -1866,18 +1832,7 @@
                 <w:szCs w:val="22"/>
                 <w:lang w:val="es-ES"/>
               </w:rPr>
-              <w:t>Sign</w:t>
-            </w:r>
-            <w:proofErr w:type="spellEnd"/>
-            <w:r>
-              <w:rPr>
-                <w:b/>
-                <w:color w:val="000000"/>
-                <w:sz w:val="22"/>
-                <w:szCs w:val="22"/>
-                <w:lang w:val="es-ES"/>
-              </w:rPr>
-              <w:t>:</w:t>
+              <w:t>Sign:</w:t>
             </w:r>
             <w:r>
               <w:rPr>
@@ -1932,7 +1887,7 @@
                           <pic:cNvPicPr/>
                         </pic:nvPicPr>
                         <pic:blipFill>
-                          <a:blip r:embed="rId12"/>
+                          <a:blip r:embed="rId13"/>
                           <a:stretch>
                             <a:fillRect/>
                           </a:stretch>
@@ -1970,7 +1925,6 @@
                 <w:lang w:val="es-ES"/>
               </w:rPr>
             </w:pPr>
-            <w:proofErr w:type="spellStart"/>
             <w:r>
               <w:rPr>
                 <w:b/>
@@ -1979,18 +1933,7 @@
                 <w:szCs w:val="22"/>
                 <w:lang w:val="es-ES"/>
               </w:rPr>
-              <w:t>Name</w:t>
-            </w:r>
-            <w:proofErr w:type="spellEnd"/>
-            <w:r>
-              <w:rPr>
-                <w:b/>
-                <w:color w:val="000000"/>
-                <w:sz w:val="22"/>
-                <w:szCs w:val="22"/>
-                <w:lang w:val="es-ES"/>
-              </w:rPr>
-              <w:t>:</w:t>
+              <w:t>Name:</w:t>
             </w:r>
             <w:r>
               <w:rPr>
@@ -2088,7 +2031,7 @@
                           <pic:cNvPicPr preferRelativeResize="0"/>
                         </pic:nvPicPr>
                         <pic:blipFill>
-                          <a:blip r:embed="rId13"/>
+                          <a:blip r:embed="rId14"/>
                           <a:srcRect/>
                           <a:stretch>
                             <a:fillRect/>
@@ -2152,25 +2095,7 @@
                 <w:szCs w:val="22"/>
               </w:rPr>
               <w:tab/>
-              <w:t xml:space="preserve"> Peñaloza </w:t>
-            </w:r>
-            <w:proofErr w:type="spellStart"/>
-            <w:r>
-              <w:rPr>
-                <w:color w:val="000000"/>
-                <w:sz w:val="22"/>
-                <w:szCs w:val="22"/>
-              </w:rPr>
-              <w:t>Friqui</w:t>
-            </w:r>
-            <w:proofErr w:type="spellEnd"/>
-            <w:r>
-              <w:rPr>
-                <w:color w:val="000000"/>
-                <w:sz w:val="22"/>
-                <w:szCs w:val="22"/>
-              </w:rPr>
-              <w:t>, Nora</w:t>
+              <w:t xml:space="preserve"> Peñaloza Friqui, Nora</w:t>
             </w:r>
           </w:p>
         </w:tc>
@@ -2193,22 +2118,62 @@
             <w:r>
               <w:t>Student #3</w:t>
             </w:r>
+          </w:p>
+          <w:p>
+            <w:pPr>
+              <w:pBdr>
+                <w:top w:val="nil"/>
+                <w:left w:val="nil"/>
+                <w:bottom w:val="nil"/>
+                <w:right w:val="nil"/>
+                <w:between w:val="nil"/>
+              </w:pBdr>
+              <w:spacing w:before="0" w:after="0"/>
+              <w:jc w:val="left"/>
+              <w:rPr>
+                <w:color w:val="000000"/>
+                <w:sz w:val="22"/>
+                <w:szCs w:val="22"/>
+                <w:lang w:val="es-ES"/>
+              </w:rPr>
+            </w:pPr>
+            <w:r>
+              <w:rPr>
+                <w:b/>
+                <w:color w:val="000000"/>
+                <w:sz w:val="22"/>
+                <w:szCs w:val="22"/>
+                <w:lang w:val="es-ES"/>
+              </w:rPr>
+              <w:t>Sign:</w:t>
+            </w:r>
+            <w:r>
+              <w:rPr>
+                <w:b/>
+                <w:color w:val="000000"/>
+                <w:sz w:val="22"/>
+                <w:szCs w:val="22"/>
+                <w:lang w:val="es-ES"/>
+              </w:rPr>
+              <w:t xml:space="preserve">                    </w:t>
+            </w:r>
+            <w:r>
+              <w:rPr>
+                <w:color w:val="000000"/>
+                <w:sz w:val="22"/>
+                <w:szCs w:val="22"/>
+                <w:lang w:val="es-ES"/>
+              </w:rPr>
+              <w:t xml:space="preserve">  </w:t>
+            </w:r>
             <w:r>
               <w:rPr>
                 <w:noProof/>
               </w:rPr>
               <w:drawing>
-                <wp:anchor distT="0" distB="0" distL="114300" distR="114300" simplePos="0" relativeHeight="251658240" behindDoc="0" locked="0" layoutInCell="1" hidden="0" allowOverlap="1" wp14:anchorId="0F02011F" wp14:editId="5AF1BC08">
-                  <wp:simplePos x="0" y="0"/>
-                  <wp:positionH relativeFrom="column">
-                    <wp:posOffset>976630</wp:posOffset>
-                  </wp:positionH>
-                  <wp:positionV relativeFrom="paragraph">
-                    <wp:posOffset>120650</wp:posOffset>
-                  </wp:positionV>
+                <wp:inline distT="0" distB="0" distL="0" distR="0" wp14:anchorId="233BE38A" wp14:editId="4B94DE9A">
                   <wp:extent cx="1089660" cy="684530"/>
-                  <wp:effectExtent l="0" t="0" r="0" b="0"/>
-                  <wp:wrapSquare wrapText="bothSides" distT="0" distB="0" distL="114300" distR="114300"/>
+                  <wp:effectExtent l="0" t="0" r="0" b="1270"/>
                   <wp:docPr id="2" name="image1.jpg" descr="Diagrama&#10;&#10;Descripción generada automáticamente"/>
                   <wp:cNvGraphicFramePr/>
                   <a:graphic xmlns:a="http://schemas.openxmlformats.org/drawingml/2006/main">
@@ -2219,7 +2184,13 @@
                           <pic:cNvPicPr preferRelativeResize="0"/>
                         </pic:nvPicPr>
                         <pic:blipFill>
-                          <a:blip r:embed="rId14"/>
+                          <a:blip r:embed="rId15">
+                            <a:extLst>
+                              <a:ext uri="{28A0092B-C50C-407E-A947-70E740481C1C}">
+                                <a14:useLocalDpi xmlns:a14="http://schemas.microsoft.com/office/drawing/2010/main" val="0"/>
+                              </a:ext>
+                            </a:extLst>
+                          </a:blip>
                           <a:srcRect/>
                           <a:stretch>
                             <a:fillRect/>
@@ -2238,7 +2209,7 @@
                       </pic:pic>
                     </a:graphicData>
                   </a:graphic>
-                </wp:anchor>
+                </wp:inline>
               </w:drawing>
             </w:r>
           </w:p>
@@ -2256,6 +2227,7 @@
                 <w:color w:val="000000"/>
                 <w:sz w:val="22"/>
                 <w:szCs w:val="22"/>
+                <w:lang w:val="es-ES"/>
               </w:rPr>
             </w:pPr>
             <w:r>
@@ -2264,94 +2236,7 @@
                 <w:color w:val="000000"/>
                 <w:sz w:val="22"/>
                 <w:szCs w:val="22"/>
-              </w:rPr>
-              <w:t>Sign:</w:t>
-            </w:r>
-            <w:r>
-              <w:rPr>
-                <w:color w:val="000000"/>
-                <w:sz w:val="22"/>
-                <w:szCs w:val="22"/>
-              </w:rPr>
-              <w:t xml:space="preserve"> </w:t>
-            </w:r>
-          </w:p>
-          <w:p>
-            <w:pPr>
-              <w:pBdr>
-                <w:top w:val="nil"/>
-                <w:left w:val="nil"/>
-                <w:bottom w:val="nil"/>
-                <w:right w:val="nil"/>
-                <w:between w:val="nil"/>
-              </w:pBdr>
-              <w:spacing w:before="0" w:after="0"/>
-              <w:rPr>
-                <w:b/>
-                <w:color w:val="000000"/>
-                <w:sz w:val="22"/>
-                <w:szCs w:val="22"/>
-              </w:rPr>
-            </w:pPr>
-          </w:p>
-          <w:p>
-            <w:pPr>
-              <w:pBdr>
-                <w:top w:val="nil"/>
-                <w:left w:val="nil"/>
-                <w:bottom w:val="nil"/>
-                <w:right w:val="nil"/>
-                <w:between w:val="nil"/>
-              </w:pBdr>
-              <w:spacing w:before="0" w:after="0"/>
-              <w:rPr>
-                <w:b/>
-                <w:color w:val="000000"/>
-                <w:sz w:val="22"/>
-                <w:szCs w:val="22"/>
-              </w:rPr>
-            </w:pPr>
-            <w:r>
-              <w:rPr>
-                <w:b/>
-                <w:color w:val="000000"/>
-                <w:sz w:val="22"/>
-                <w:szCs w:val="22"/>
-              </w:rPr>
-              <w:tab/>
-            </w:r>
-            <w:r>
-              <w:rPr>
-                <w:color w:val="000000"/>
-                <w:sz w:val="22"/>
-                <w:szCs w:val="22"/>
-              </w:rPr>
-              <w:tab/>
-              <w:t xml:space="preserve"> </w:t>
-            </w:r>
-          </w:p>
-          <w:p>
-            <w:pPr>
-              <w:pBdr>
-                <w:top w:val="nil"/>
-                <w:left w:val="nil"/>
-                <w:bottom w:val="nil"/>
-                <w:right w:val="nil"/>
-                <w:between w:val="nil"/>
-              </w:pBdr>
-              <w:spacing w:before="0" w:after="0"/>
-              <w:rPr>
-                <w:color w:val="000000"/>
-                <w:sz w:val="22"/>
-                <w:szCs w:val="22"/>
-              </w:rPr>
-            </w:pPr>
-            <w:r>
-              <w:rPr>
-                <w:b/>
-                <w:color w:val="000000"/>
-                <w:sz w:val="22"/>
-                <w:szCs w:val="22"/>
+                <w:lang w:val="es-ES"/>
               </w:rPr>
               <w:t>Name:</w:t>
             </w:r>
@@ -2361,14 +2246,16 @@
                 <w:color w:val="000000"/>
                 <w:sz w:val="22"/>
                 <w:szCs w:val="22"/>
-              </w:rPr>
-              <w:tab/>
-            </w:r>
-            <w:r>
-              <w:rPr>
-                <w:color w:val="000000"/>
-                <w:sz w:val="22"/>
-                <w:szCs w:val="22"/>
+                <w:lang w:val="es-ES"/>
+              </w:rPr>
+              <w:tab/>
+            </w:r>
+            <w:r>
+              <w:rPr>
+                <w:color w:val="000000"/>
+                <w:sz w:val="22"/>
+                <w:szCs w:val="22"/>
+                <w:lang w:val="es-ES"/>
               </w:rPr>
               <w:tab/>
               <w:t>Niza Cobo, Manuel Jesús</w:t>
@@ -2450,7 +2337,7 @@
                           </pic:cNvPicPr>
                         </pic:nvPicPr>
                         <pic:blipFill>
-                          <a:blip r:embed="rId15" cstate="print">
+                          <a:blip r:embed="rId16" cstate="print">
                             <a:extLst>
                               <a:ext uri="{28A0092B-C50C-407E-A947-70E740481C1C}">
                                 <a14:useLocalDpi xmlns:a14="http://schemas.microsoft.com/office/drawing/2010/main" val="0"/>
@@ -2523,25 +2410,7 @@
                 <w:szCs w:val="22"/>
               </w:rPr>
               <w:tab/>
-              <w:t xml:space="preserve"> Gomez </w:t>
-            </w:r>
-            <w:proofErr w:type="spellStart"/>
-            <w:r>
-              <w:rPr>
-                <w:color w:val="000000"/>
-                <w:sz w:val="22"/>
-                <w:szCs w:val="22"/>
-              </w:rPr>
-              <w:t>Claraco</w:t>
-            </w:r>
-            <w:proofErr w:type="spellEnd"/>
-            <w:r>
-              <w:rPr>
-                <w:color w:val="000000"/>
-                <w:sz w:val="22"/>
-                <w:szCs w:val="22"/>
-              </w:rPr>
-              <w:t xml:space="preserve">, Nicolas  </w:t>
+              <w:t xml:space="preserve"> Gomez Claraco, Nicolas  </w:t>
             </w:r>
           </w:p>
         </w:tc>
@@ -2637,7 +2506,7 @@
                           </pic:cNvPicPr>
                         </pic:nvPicPr>
                         <pic:blipFill>
-                          <a:blip r:embed="rId16" cstate="print">
+                          <a:blip r:embed="rId17" cstate="print">
                             <a:extLst>
                               <a:ext uri="{28A0092B-C50C-407E-A947-70E740481C1C}">
                                 <a14:useLocalDpi xmlns:a14="http://schemas.microsoft.com/office/drawing/2010/main" val="0"/>
@@ -2737,7 +2606,7 @@
     <w:p/>
     <w:p>
       <w:pPr>
-        <w:pStyle w:val="Heading2"/>
+        <w:pStyle w:val="Ttulo2"/>
         <w:pBdr>
           <w:bottom w:val="single" w:sz="8" w:space="1" w:color="000000"/>
         </w:pBdr>
@@ -2909,7 +2778,7 @@
     <w:p/>
     <w:p>
       <w:pPr>
-        <w:pStyle w:val="Heading2"/>
+        <w:pStyle w:val="Ttulo2"/>
         <w:pBdr>
           <w:bottom w:val="single" w:sz="8" w:space="1" w:color="000000"/>
         </w:pBdr>
@@ -3026,7 +2895,7 @@
     <w:p/>
     <w:p>
       <w:pPr>
-        <w:pStyle w:val="Heading2"/>
+        <w:pStyle w:val="Ttulo2"/>
         <w:pBdr>
           <w:bottom w:val="single" w:sz="8" w:space="1" w:color="000000"/>
         </w:pBdr>
@@ -3134,7 +3003,7 @@
     <w:p/>
     <w:p>
       <w:pPr>
-        <w:pStyle w:val="Heading2"/>
+        <w:pStyle w:val="Ttulo2"/>
         <w:pBdr>
           <w:bottom w:val="single" w:sz="8" w:space="1" w:color="000000"/>
         </w:pBdr>
@@ -3236,21 +3105,7 @@
         <w:rPr>
           <w:color w:val="000000"/>
         </w:rPr>
-        <w:t xml:space="preserve">Disruptive </w:t>
-      </w:r>
-      <w:proofErr w:type="spellStart"/>
-      <w:r>
-        <w:rPr>
-          <w:color w:val="000000"/>
-        </w:rPr>
-        <w:t>behavior</w:t>
-      </w:r>
-      <w:proofErr w:type="spellEnd"/>
-      <w:r>
-        <w:rPr>
-          <w:color w:val="000000"/>
-        </w:rPr>
-        <w:t xml:space="preserve"> that </w:t>
+        <w:t xml:space="preserve">Disruptive behavior that </w:t>
       </w:r>
       <w:r>
         <w:t>obstructs</w:t>
@@ -3301,7 +3156,6 @@
         <w:t>Dismissed members may choose to work alone or withdraw from the subject as per course regulations.</w:t>
       </w:r>
     </w:p>
-    <w:p/>
     <w:sectPr>
       <w:pgSz w:w="11906" w:h="16838"/>
       <w:pgMar w:top="1417" w:right="1701" w:bottom="1417" w:left="1701" w:header="708" w:footer="708" w:gutter="0"/>
@@ -3313,7 +3167,7 @@
 </file>
 
 <file path=word/numbering.xml><?xml version="1.0" encoding="utf-8"?>
-<w:numbering xmlns:wpc="http://schemas.microsoft.com/office/word/2010/wordprocessingCanvas" xmlns:cx="http://schemas.microsoft.com/office/drawing/2014/chartex" xmlns:cx1="http://schemas.microsoft.com/office/drawing/2015/9/8/chartex" xmlns:cx2="http://schemas.microsoft.com/office/drawing/2015/10/21/chartex" xmlns:cx3="http://schemas.microsoft.com/office/drawing/2016/5/9/chartex" xmlns:cx4="http://schemas.microsoft.com/office/drawing/2016/5/10/chartex" xmlns:cx5="http://schemas.microsoft.com/office/drawing/2016/5/11/chartex" xmlns:cx6="http://schemas.microsoft.com/office/drawing/2016/5/12/chartex" xmlns:cx7="http://schemas.microsoft.com/office/drawing/2016/5/13/chartex" xmlns:cx8="http://schemas.microsoft.com/office/drawing/2016/5/14/chartex" xmlns:mc="http://schemas.openxmlformats.org/markup-compatibility/2006" xmlns:aink="http://schemas.microsoft.com/office/drawing/2016/ink" xmlns:am3d="http://schemas.microsoft.com/office/drawing/2017/model3d" xmlns:o="urn:schemas-microsoft-com:office:office" xmlns:oel="http://schemas.microsoft.com/office/2019/extlst" xmlns:r="http://schemas.openxmlformats.org/officeDocument/2006/relationships" xmlns:m="http://schemas.openxmlformats.org/officeDocument/2006/math" xmlns:v="urn:schemas-microsoft-com:vml" xmlns:wp14="http://schemas.microsoft.com/office/word/2010/wordprocessingDrawing" xmlns:wp="http://schemas.openxmlformats.org/drawingml/2006/wordprocessingDrawing" xmlns:w10="urn:schemas-microsoft-com:office:word" xmlns:w="http://schemas.openxmlformats.org/wordprocessingml/2006/main" xmlns:w14="http://schemas.microsoft.com/office/word/2010/wordml" xmlns:w15="http://schemas.microsoft.com/office/word/2012/wordml" xmlns:w16cex="http://schemas.microsoft.com/office/word/2018/wordml/cex" xmlns:w16cid="http://schemas.microsoft.com/office/word/2016/wordml/cid" xmlns:w16="http://schemas.microsoft.com/office/word/2018/wordml" xmlns:w16du="http://schemas.microsoft.com/office/word/2023/wordml/word16du" xmlns:w16sdtdh="http://schemas.microsoft.com/office/word/2020/wordml/sdtdatahash" xmlns:w16sdtfl="http://schemas.microsoft.com/office/word/2024/wordml/sdtformatlock" xmlns:w16se="http://schemas.microsoft.com/office/word/2015/wordml/symex" xmlns:wpg="http://schemas.microsoft.com/office/word/2010/wordprocessingGroup" xmlns:wpi="http://schemas.microsoft.com/office/word/2010/wordprocessingInk" xmlns:wne="http://schemas.microsoft.com/office/word/2006/wordml" xmlns:wps="http://schemas.microsoft.com/office/word/2010/wordprocessingShape" mc:Ignorable="w14 w15 w16se w16cid w16 w16cex w16sdtdh w16sdtfl w16du wp14">
+<w:numbering xmlns:wpc="http://schemas.microsoft.com/office/word/2010/wordprocessingCanvas" xmlns:cx="http://schemas.microsoft.com/office/drawing/2014/chartex" xmlns:cx1="http://schemas.microsoft.com/office/drawing/2015/9/8/chartex" xmlns:cx2="http://schemas.microsoft.com/office/drawing/2015/10/21/chartex" xmlns:cx3="http://schemas.microsoft.com/office/drawing/2016/5/9/chartex" xmlns:cx4="http://schemas.microsoft.com/office/drawing/2016/5/10/chartex" xmlns:cx5="http://schemas.microsoft.com/office/drawing/2016/5/11/chartex" xmlns:cx6="http://schemas.microsoft.com/office/drawing/2016/5/12/chartex" xmlns:cx7="http://schemas.microsoft.com/office/drawing/2016/5/13/chartex" xmlns:cx8="http://schemas.microsoft.com/office/drawing/2016/5/14/chartex" xmlns:mc="http://schemas.openxmlformats.org/markup-compatibility/2006" xmlns:aink="http://schemas.microsoft.com/office/drawing/2016/ink" xmlns:am3d="http://schemas.microsoft.com/office/drawing/2017/model3d" xmlns:o="urn:schemas-microsoft-com:office:office" xmlns:oel="http://schemas.microsoft.com/office/2019/extlst" xmlns:r="http://schemas.openxmlformats.org/officeDocument/2006/relationships" xmlns:m="http://schemas.openxmlformats.org/officeDocument/2006/math" xmlns:v="urn:schemas-microsoft-com:vml" xmlns:wp14="http://schemas.microsoft.com/office/word/2010/wordprocessingDrawing" xmlns:wp="http://schemas.openxmlformats.org/drawingml/2006/wordprocessingDrawing" xmlns:w10="urn:schemas-microsoft-com:office:word" xmlns:w="http://schemas.openxmlformats.org/wordprocessingml/2006/main" xmlns:w14="http://schemas.microsoft.com/office/word/2010/wordml" xmlns:w15="http://schemas.microsoft.com/office/word/2012/wordml" xmlns:w16cex="http://schemas.microsoft.com/office/word/2018/wordml/cex" xmlns:w16cid="http://schemas.microsoft.com/office/word/2016/wordml/cid" xmlns:w16="http://schemas.microsoft.com/office/word/2018/wordml" xmlns:w16sdtdh="http://schemas.microsoft.com/office/word/2020/wordml/sdtdatahash" xmlns:w16se="http://schemas.microsoft.com/office/word/2015/wordml/symex" xmlns:wpg="http://schemas.microsoft.com/office/word/2010/wordprocessingGroup" xmlns:wpi="http://schemas.microsoft.com/office/word/2010/wordprocessingInk" xmlns:wne="http://schemas.microsoft.com/office/word/2006/wordml" xmlns:wps="http://schemas.microsoft.com/office/word/2010/wordprocessingShape" mc:Ignorable="w14 w15 w16se w16cid w16 w16cex w16sdtdh wp14">
   <w:abstractNum w:abstractNumId="0" w15:restartNumberingAfterBreak="0">
     <w:nsid w:val="180A7B18"/>
     <w:multiLevelType w:val="multilevel"/>
@@ -3433,7 +3287,7 @@
 </file>
 
 <file path=word/styles.xml><?xml version="1.0" encoding="utf-8"?>
-<w:styles xmlns:mc="http://schemas.openxmlformats.org/markup-compatibility/2006" xmlns:r="http://schemas.openxmlformats.org/officeDocument/2006/relationships" xmlns:w="http://schemas.openxmlformats.org/wordprocessingml/2006/main" xmlns:w14="http://schemas.microsoft.com/office/word/2010/wordml" xmlns:w15="http://schemas.microsoft.com/office/word/2012/wordml" xmlns:w16cex="http://schemas.microsoft.com/office/word/2018/wordml/cex" xmlns:w16cid="http://schemas.microsoft.com/office/word/2016/wordml/cid" xmlns:w16="http://schemas.microsoft.com/office/word/2018/wordml" xmlns:w16du="http://schemas.microsoft.com/office/word/2023/wordml/word16du" xmlns:w16sdtdh="http://schemas.microsoft.com/office/word/2020/wordml/sdtdatahash" xmlns:w16sdtfl="http://schemas.microsoft.com/office/word/2024/wordml/sdtformatlock" xmlns:w16se="http://schemas.microsoft.com/office/word/2015/wordml/symex" mc:Ignorable="w14 w15 w16se w16cid w16 w16cex w16sdtdh w16sdtfl w16du">
+<w:styles xmlns:mc="http://schemas.openxmlformats.org/markup-compatibility/2006" xmlns:r="http://schemas.openxmlformats.org/officeDocument/2006/relationships" xmlns:w="http://schemas.openxmlformats.org/wordprocessingml/2006/main" xmlns:w14="http://schemas.microsoft.com/office/word/2010/wordml" xmlns:w15="http://schemas.microsoft.com/office/word/2012/wordml" xmlns:w16cex="http://schemas.microsoft.com/office/word/2018/wordml/cex" xmlns:w16cid="http://schemas.microsoft.com/office/word/2016/wordml/cid" xmlns:w16="http://schemas.microsoft.com/office/word/2018/wordml" xmlns:w16sdtdh="http://schemas.microsoft.com/office/word/2020/wordml/sdtdatahash" xmlns:w16se="http://schemas.microsoft.com/office/word/2015/wordml/symex" mc:Ignorable="w14 w15 w16se w16cid w16 w16cex w16sdtdh">
   <w:docDefaults>
     <w:rPrDefault>
       <w:rPr>
@@ -3836,11 +3690,11 @@
       <w:kern w:val="2"/>
     </w:rPr>
   </w:style>
-  <w:style w:type="paragraph" w:styleId="Heading1">
+  <w:style w:type="paragraph" w:styleId="Ttulo1">
     <w:name w:val="heading 1"/>
     <w:basedOn w:val="Normal"/>
     <w:next w:val="Normal"/>
-    <w:link w:val="Heading1Char"/>
+    <w:link w:val="Ttulo1Car"/>
     <w:uiPriority w:val="9"/>
     <w:qFormat/>
     <w:rsid w:val="00C363FD"/>
@@ -3867,11 +3721,11 @@
       <w:szCs w:val="28"/>
     </w:rPr>
   </w:style>
-  <w:style w:type="paragraph" w:styleId="Heading2">
+  <w:style w:type="paragraph" w:styleId="Ttulo2">
     <w:name w:val="heading 2"/>
     <w:basedOn w:val="Normal"/>
     <w:next w:val="Normal"/>
-    <w:link w:val="Heading2Char"/>
+    <w:link w:val="Ttulo2Car"/>
     <w:uiPriority w:val="9"/>
     <w:unhideWhenUsed/>
     <w:qFormat/>
@@ -3889,7 +3743,7 @@
       <w:szCs w:val="26"/>
     </w:rPr>
   </w:style>
-  <w:style w:type="paragraph" w:styleId="Heading3">
+  <w:style w:type="paragraph" w:styleId="Ttulo3">
     <w:name w:val="heading 3"/>
     <w:basedOn w:val="Normal"/>
     <w:next w:val="Normal"/>
@@ -3909,7 +3763,7 @@
       <w:szCs w:val="28"/>
     </w:rPr>
   </w:style>
-  <w:style w:type="paragraph" w:styleId="Heading4">
+  <w:style w:type="paragraph" w:styleId="Ttulo4">
     <w:name w:val="heading 4"/>
     <w:basedOn w:val="Normal"/>
     <w:next w:val="Normal"/>
@@ -3927,7 +3781,7 @@
       <w:b/>
     </w:rPr>
   </w:style>
-  <w:style w:type="paragraph" w:styleId="Heading5">
+  <w:style w:type="paragraph" w:styleId="Ttulo5">
     <w:name w:val="heading 5"/>
     <w:basedOn w:val="Normal"/>
     <w:next w:val="Normal"/>
@@ -3947,7 +3801,7 @@
       <w:szCs w:val="22"/>
     </w:rPr>
   </w:style>
-  <w:style w:type="paragraph" w:styleId="Heading6">
+  <w:style w:type="paragraph" w:styleId="Ttulo6">
     <w:name w:val="heading 6"/>
     <w:basedOn w:val="Normal"/>
     <w:next w:val="Normal"/>
@@ -3967,13 +3821,13 @@
       <w:szCs w:val="20"/>
     </w:rPr>
   </w:style>
-  <w:style w:type="character" w:default="1" w:styleId="DefaultParagraphFont">
+  <w:style w:type="character" w:default="1" w:styleId="Fuentedeprrafopredeter">
     <w:name w:val="Default Paragraph Font"/>
     <w:uiPriority w:val="1"/>
     <w:semiHidden/>
     <w:unhideWhenUsed/>
   </w:style>
-  <w:style w:type="table" w:default="1" w:styleId="TableNormal">
+  <w:style w:type="table" w:default="1" w:styleId="Tablanormal">
     <w:name w:val="Normal Table"/>
     <w:uiPriority w:val="99"/>
     <w:semiHidden/>
@@ -3988,13 +3842,13 @@
       </w:tblCellMar>
     </w:tblPr>
   </w:style>
-  <w:style w:type="numbering" w:default="1" w:styleId="NoList">
+  <w:style w:type="numbering" w:default="1" w:styleId="Sinlista">
     <w:name w:val="No List"/>
     <w:uiPriority w:val="99"/>
     <w:semiHidden/>
     <w:unhideWhenUsed/>
   </w:style>
-  <w:style w:type="paragraph" w:styleId="Title">
+  <w:style w:type="paragraph" w:styleId="Ttulo">
     <w:name w:val="Title"/>
     <w:basedOn w:val="Normal"/>
     <w:next w:val="Normal"/>
@@ -4011,10 +3865,10 @@
       <w:szCs w:val="72"/>
     </w:rPr>
   </w:style>
-  <w:style w:type="character" w:customStyle="1" w:styleId="Heading1Char">
-    <w:name w:val="Heading 1 Char"/>
-    <w:basedOn w:val="DefaultParagraphFont"/>
-    <w:link w:val="Heading1"/>
+  <w:style w:type="character" w:customStyle="1" w:styleId="Ttulo1Car">
+    <w:name w:val="Título 1 Car"/>
+    <w:basedOn w:val="Fuentedeprrafopredeter"/>
+    <w:link w:val="Ttulo1"/>
     <w:uiPriority w:val="9"/>
     <w:rsid w:val="00C363FD"/>
     <w:rPr>
@@ -4026,10 +3880,10 @@
       <w:lang w:val="en-GB"/>
     </w:rPr>
   </w:style>
-  <w:style w:type="character" w:customStyle="1" w:styleId="Heading2Char">
-    <w:name w:val="Heading 2 Char"/>
-    <w:basedOn w:val="DefaultParagraphFont"/>
-    <w:link w:val="Heading2"/>
+  <w:style w:type="character" w:customStyle="1" w:styleId="Ttulo2Car">
+    <w:name w:val="Título 2 Car"/>
+    <w:basedOn w:val="Fuentedeprrafopredeter"/>
+    <w:link w:val="Ttulo2"/>
     <w:uiPriority w:val="9"/>
     <w:rsid w:val="00C363FD"/>
     <w:rPr>
@@ -4057,7 +3911,7 @@
       <w:lang w:val="es-ES"/>
     </w:rPr>
   </w:style>
-  <w:style w:type="paragraph" w:styleId="NoSpacing">
+  <w:style w:type="paragraph" w:styleId="Sinespaciado">
     <w:name w:val="No Spacing"/>
     <w:uiPriority w:val="1"/>
     <w:rsid w:val="00C363FD"/>
@@ -4065,9 +3919,9 @@
       <w:spacing w:after="0"/>
     </w:pPr>
   </w:style>
-  <w:style w:type="character" w:styleId="PlaceholderText">
+  <w:style w:type="character" w:styleId="Textodelmarcadordeposicin">
     <w:name w:val="Placeholder Text"/>
-    <w:basedOn w:val="DefaultParagraphFont"/>
+    <w:basedOn w:val="Fuentedeprrafopredeter"/>
     <w:uiPriority w:val="99"/>
     <w:semiHidden/>
     <w:rsid w:val="00C363FD"/>
@@ -4075,9 +3929,9 @@
       <w:color w:val="808080"/>
     </w:rPr>
   </w:style>
-  <w:style w:type="character" w:styleId="Hyperlink">
+  <w:style w:type="character" w:styleId="Hipervnculo">
     <w:name w:val="Hyperlink"/>
-    <w:basedOn w:val="DefaultParagraphFont"/>
+    <w:basedOn w:val="Fuentedeprrafopredeter"/>
     <w:uiPriority w:val="99"/>
     <w:unhideWhenUsed/>
     <w:rsid w:val="00297B38"/>
@@ -4086,9 +3940,9 @@
       <w:u w:val="single"/>
     </w:rPr>
   </w:style>
-  <w:style w:type="character" w:styleId="UnresolvedMention">
+  <w:style w:type="character" w:styleId="Mencinsinresolver">
     <w:name w:val="Unresolved Mention"/>
-    <w:basedOn w:val="DefaultParagraphFont"/>
+    <w:basedOn w:val="Fuentedeprrafopredeter"/>
     <w:uiPriority w:val="99"/>
     <w:semiHidden/>
     <w:unhideWhenUsed/>
@@ -4098,7 +3952,7 @@
       <w:shd w:val="clear" w:color="auto" w:fill="E1DFDD"/>
     </w:rPr>
   </w:style>
-  <w:style w:type="paragraph" w:styleId="ListParagraph">
+  <w:style w:type="paragraph" w:styleId="Prrafodelista">
     <w:name w:val="List Paragraph"/>
     <w:basedOn w:val="Normal"/>
     <w:uiPriority w:val="34"/>
@@ -4109,7 +3963,7 @@
       <w:contextualSpacing/>
     </w:pPr>
   </w:style>
-  <w:style w:type="paragraph" w:styleId="Subtitle">
+  <w:style w:type="paragraph" w:styleId="Subttulo">
     <w:name w:val="Subtitle"/>
     <w:basedOn w:val="Normal"/>
     <w:next w:val="Normal"/>
@@ -4129,7 +3983,7 @@
     </w:rPr>
   </w:style>
   <w:style w:type="table" w:customStyle="1" w:styleId="a">
-    <w:basedOn w:val="TableNormal"/>
+    <w:basedOn w:val="Tablanormal"/>
     <w:tblPr>
       <w:tblStyleRowBandSize w:val="1"/>
       <w:tblStyleColBandSize w:val="1"/>
@@ -4140,7 +3994,7 @@
     </w:tblPr>
   </w:style>
   <w:style w:type="table" w:customStyle="1" w:styleId="a0">
-    <w:basedOn w:val="TableNormal"/>
+    <w:basedOn w:val="Tablanormal"/>
     <w:tblPr>
       <w:tblStyleRowBandSize w:val="1"/>
       <w:tblStyleColBandSize w:val="1"/>

</xml_diff>